<commit_message>
Fixed the longestWord() formatting, app is complete
</commit_message>
<xml_diff>
--- a/tirage_assignment3.docx
+++ b/tirage_assignment3.docx
@@ -11,8 +11,36 @@
           <w:b w:val="1"/>
           <w:bCs w:val="1"/>
           <w:noProof w:val="0"/>
+          <w:sz w:val="72"/>
+          <w:szCs w:val="72"/>
+          <w:lang w:val="en-US"/>
+        </w:rPr>
+      </w:pPr>
+      <w:r>
+        <w:rPr>
+          <w:rFonts w:ascii="Calibri" w:hAnsi="Calibri" w:eastAsia="Calibri" w:cs="Calibri"/>
+          <w:b w:val="1"/>
+          <w:bCs w:val="1"/>
+          <w:noProof w:val="0"/>
+          <w:sz w:val="72"/>
+          <w:szCs w:val="72"/>
+          <w:lang w:val="en-US"/>
+        </w:rPr>
+        <w:t>Triage</w:t>
+      </w:r>
+    </w:p>
+    <w:p w14:noSpellErr="1">
+      <w:pPr>
+        <w:pStyle w:val="Normal"/>
+        <w:jc w:val="center"/>
+        <w:rPr>
+          <w:rFonts w:ascii="Calibri" w:hAnsi="Calibri" w:eastAsia="Calibri" w:cs="Calibri"/>
+          <w:b w:val="1"/>
+          <w:bCs w:val="1"/>
+          <w:noProof w:val="0"/>
           <w:sz w:val="48"/>
           <w:szCs w:val="48"/>
+          <w:u w:val="single"/>
           <w:lang w:val="en-US"/>
         </w:rPr>
       </w:pPr>
@@ -24,9 +52,36 @@
           <w:noProof w:val="0"/>
           <w:sz w:val="48"/>
           <w:szCs w:val="48"/>
-          <w:lang w:val="en-US"/>
-        </w:rPr>
-        <w:t>Triage</w:t>
+          <w:u w:val="single"/>
+          <w:lang w:val="en-US"/>
+        </w:rPr>
+        <w:t xml:space="preserve">App </w:t>
+      </w:r>
+      <w:r>
+        <w:rPr>
+          <w:rFonts w:ascii="Calibri" w:hAnsi="Calibri" w:eastAsia="Calibri" w:cs="Calibri"/>
+          <w:b w:val="1"/>
+          <w:bCs w:val="1"/>
+          <w:noProof w:val="0"/>
+          <w:sz w:val="48"/>
+          <w:szCs w:val="48"/>
+          <w:u w:val="single"/>
+          <w:lang w:val="en-US"/>
+        </w:rPr>
+        <w:t>crashes</w:t>
+      </w:r>
+      <w:r>
+        <w:rPr>
+          <w:rFonts w:ascii="Calibri" w:hAnsi="Calibri" w:eastAsia="Calibri" w:cs="Calibri"/>
+          <w:b w:val="1"/>
+          <w:bCs w:val="1"/>
+          <w:noProof w:val="0"/>
+          <w:sz w:val="48"/>
+          <w:szCs w:val="48"/>
+          <w:u w:val="single"/>
+          <w:lang w:val="en-US"/>
+        </w:rPr>
+        <w:t xml:space="preserve"> when you hit submit bug</w:t>
       </w:r>
     </w:p>
     <w:p>
@@ -105,8 +160,10 @@
         </w:numPr>
         <w:jc w:val="left"/>
         <w:rPr>
-          <w:sz w:val="32"/>
-          <w:szCs w:val="32"/>
+          <w:noProof w:val="0"/>
+          <w:sz w:val="32"/>
+          <w:szCs w:val="32"/>
+          <w:lang w:val="en-US"/>
         </w:rPr>
       </w:pPr>
       <w:r>
@@ -131,7 +188,7 @@
           <w:szCs w:val="32"/>
           <w:lang w:val="en-US"/>
         </w:rPr>
-        <w:t xml:space="preserve">There was no TextAnalyzerUtil class in the AndroidManifest file. And no </w:t>
+        <w:t xml:space="preserve">There was no </w:t>
       </w:r>
       <w:proofErr w:type="spellStart"/>
       <w:r>
@@ -144,7 +201,7 @@
           <w:szCs w:val="32"/>
           <w:lang w:val="en-US"/>
         </w:rPr>
-        <w:t>onCreate</w:t>
+        <w:t>TextAnalyzerUtil</w:t>
       </w:r>
       <w:proofErr w:type="spellEnd"/>
       <w:r>
@@ -157,7 +214,7 @@
           <w:szCs w:val="32"/>
           <w:lang w:val="en-US"/>
         </w:rPr>
-        <w:t xml:space="preserve">() in the </w:t>
+        <w:t xml:space="preserve"> class in the </w:t>
       </w:r>
       <w:proofErr w:type="spellStart"/>
       <w:r>
@@ -170,7 +227,7 @@
           <w:szCs w:val="32"/>
           <w:lang w:val="en-US"/>
         </w:rPr>
-        <w:t>TextAnalyzerUtil</w:t>
+        <w:t>AndroidManifest</w:t>
       </w:r>
       <w:proofErr w:type="spellEnd"/>
       <w:r>
@@ -183,10 +240,10 @@
           <w:szCs w:val="32"/>
           <w:lang w:val="en-US"/>
         </w:rPr>
-        <w:t xml:space="preserve"> class.</w:t>
-      </w:r>
-    </w:p>
-    <w:p>
+        <w:t xml:space="preserve"> file. </w:t>
+      </w:r>
+    </w:p>
+    <w:p w14:noSpellErr="1">
       <w:pPr>
         <w:pStyle w:val="ListParagraph"/>
         <w:numPr>
@@ -247,20 +304,42 @@
         </w:rPr>
         <w:t xml:space="preserve"> </w:t>
       </w:r>
-      <w:proofErr w:type="spellStart"/>
-      <w:r>
-        <w:rPr>
-          <w:rFonts w:ascii="Calibri" w:hAnsi="Calibri" w:eastAsia="Calibri" w:cs="Calibri"/>
-          <w:b w:val="0"/>
-          <w:bCs w:val="0"/>
-          <w:noProof w:val="0"/>
-          <w:sz w:val="32"/>
-          <w:szCs w:val="32"/>
-          <w:lang w:val="en-US"/>
-        </w:rPr>
-        <w:t>enviroment</w:t>
-      </w:r>
-      <w:proofErr w:type="spellEnd"/>
+      <w:r>
+        <w:rPr>
+          <w:rFonts w:ascii="Calibri" w:hAnsi="Calibri" w:eastAsia="Calibri" w:cs="Calibri"/>
+          <w:b w:val="0"/>
+          <w:bCs w:val="0"/>
+          <w:noProof w:val="0"/>
+          <w:sz w:val="32"/>
+          <w:szCs w:val="32"/>
+          <w:lang w:val="en-US"/>
+        </w:rPr>
+        <w:t>enviro</w:t>
+      </w:r>
+      <w:r>
+        <w:rPr>
+          <w:rFonts w:ascii="Calibri" w:hAnsi="Calibri" w:eastAsia="Calibri" w:cs="Calibri"/>
+          <w:b w:val="0"/>
+          <w:bCs w:val="0"/>
+          <w:noProof w:val="0"/>
+          <w:sz w:val="32"/>
+          <w:szCs w:val="32"/>
+          <w:lang w:val="en-US"/>
+        </w:rPr>
+        <w:t>n</w:t>
+      </w:r>
+      <w:r>
+        <w:rPr>
+          <w:rFonts w:ascii="Calibri" w:hAnsi="Calibri" w:eastAsia="Calibri" w:cs="Calibri"/>
+          <w:b w:val="0"/>
+          <w:bCs w:val="0"/>
+          <w:noProof w:val="0"/>
+          <w:sz w:val="32"/>
+          <w:szCs w:val="32"/>
+          <w:lang w:val="en-US"/>
+        </w:rPr>
+        <w:t>ment</w:t>
+      </w:r>
     </w:p>
     <w:p>
       <w:pPr>
@@ -439,7 +518,31 @@
           <w:szCs w:val="32"/>
           <w:lang w:val="en-US"/>
         </w:rPr>
-        <w:t xml:space="preserve"> away. And the file didn’t break once I got everything configured correctly.</w:t>
+        <w:t xml:space="preserve"> away. And the </w:t>
+      </w:r>
+      <w:r>
+        <w:rPr>
+          <w:rFonts w:ascii="Calibri" w:hAnsi="Calibri" w:eastAsia="Calibri" w:cs="Calibri"/>
+          <w:b w:val="0"/>
+          <w:bCs w:val="0"/>
+          <w:noProof w:val="0"/>
+          <w:sz w:val="32"/>
+          <w:szCs w:val="32"/>
+          <w:lang w:val="en-US"/>
+        </w:rPr>
+        <w:t>app</w:t>
+      </w:r>
+      <w:r>
+        <w:rPr>
+          <w:rFonts w:ascii="Calibri" w:hAnsi="Calibri" w:eastAsia="Calibri" w:cs="Calibri"/>
+          <w:b w:val="0"/>
+          <w:bCs w:val="0"/>
+          <w:noProof w:val="0"/>
+          <w:sz w:val="32"/>
+          <w:szCs w:val="32"/>
+          <w:lang w:val="en-US"/>
+        </w:rPr>
+        <w:t xml:space="preserve"> didn’t break once I got everything configured correctly.</w:t>
       </w:r>
     </w:p>
     <w:p w14:noSpellErr="1">
@@ -494,6 +597,2198 @@
         </w:rPr>
         <w:t>Date/Time fix 10/20 at 9:47</w:t>
       </w:r>
+      <w:r>
+        <w:rPr>
+          <w:rFonts w:ascii="Calibri" w:hAnsi="Calibri" w:eastAsia="Calibri" w:cs="Calibri"/>
+          <w:b w:val="0"/>
+          <w:bCs w:val="0"/>
+          <w:noProof w:val="0"/>
+          <w:sz w:val="32"/>
+          <w:szCs w:val="32"/>
+          <w:lang w:val="en-US"/>
+        </w:rPr>
+        <w:t>pm</w:t>
+      </w:r>
+    </w:p>
+    <w:p w14:noSpellErr="1">
+      <w:pPr>
+        <w:pStyle w:val="Normal"/>
+        <w:jc w:val="left"/>
+        <w:rPr>
+          <w:rFonts w:ascii="Calibri" w:hAnsi="Calibri" w:eastAsia="Calibri" w:cs="Calibri"/>
+          <w:b w:val="0"/>
+          <w:bCs w:val="0"/>
+          <w:noProof w:val="0"/>
+          <w:sz w:val="32"/>
+          <w:szCs w:val="32"/>
+          <w:lang w:val="en-US"/>
+        </w:rPr>
+      </w:pPr>
+    </w:p>
+    <w:p w14:noSpellErr="1">
+      <w:pPr>
+        <w:pStyle w:val="Normal"/>
+        <w:jc w:val="left"/>
+        <w:rPr>
+          <w:rFonts w:ascii="Calibri" w:hAnsi="Calibri" w:eastAsia="Calibri" w:cs="Calibri"/>
+          <w:b w:val="0"/>
+          <w:bCs w:val="0"/>
+          <w:noProof w:val="0"/>
+          <w:sz w:val="32"/>
+          <w:szCs w:val="32"/>
+          <w:lang w:val="en-US"/>
+        </w:rPr>
+      </w:pPr>
+    </w:p>
+    <w:p w14:noSpellErr="1">
+      <w:pPr>
+        <w:pStyle w:val="Normal"/>
+        <w:jc w:val="center"/>
+        <w:rPr>
+          <w:rFonts w:ascii="Calibri" w:hAnsi="Calibri" w:eastAsia="Calibri" w:cs="Calibri"/>
+          <w:b w:val="1"/>
+          <w:bCs w:val="1"/>
+          <w:noProof w:val="0"/>
+          <w:sz w:val="48"/>
+          <w:szCs w:val="48"/>
+          <w:u w:val="single"/>
+          <w:lang w:val="en-US"/>
+        </w:rPr>
+      </w:pPr>
+      <w:r>
+        <w:rPr>
+          <w:rFonts w:ascii="Calibri" w:hAnsi="Calibri" w:eastAsia="Calibri" w:cs="Calibri"/>
+          <w:b w:val="1"/>
+          <w:bCs w:val="1"/>
+          <w:noProof w:val="0"/>
+          <w:sz w:val="48"/>
+          <w:szCs w:val="48"/>
+          <w:u w:val="single"/>
+          <w:lang w:val="en-US"/>
+        </w:rPr>
+        <w:t>You can submit an empty message bug</w:t>
+      </w:r>
+    </w:p>
+    <w:p>
+      <w:pPr>
+        <w:pStyle w:val="ListParagraph"/>
+        <w:numPr>
+          <w:ilvl w:val="0"/>
+          <w:numId w:val="1"/>
+        </w:numPr>
+        <w:bidi w:val="0"/>
+        <w:spacing w:before="0" w:beforeAutospacing="off" w:after="0" w:afterAutospacing="off" w:line="259" w:lineRule="auto"/>
+        <w:ind w:left="720" w:right="0" w:hanging="360"/>
+        <w:jc w:val="left"/>
+        <w:rPr>
+          <w:noProof w:val="0"/>
+          <w:sz w:val="32"/>
+          <w:szCs w:val="32"/>
+          <w:lang w:val="en-US"/>
+        </w:rPr>
+      </w:pPr>
+      <w:r>
+        <w:rPr>
+          <w:rFonts w:ascii="Calibri" w:hAnsi="Calibri" w:eastAsia="Calibri" w:cs="Calibri"/>
+          <w:b w:val="1"/>
+          <w:bCs w:val="1"/>
+          <w:noProof w:val="0"/>
+          <w:sz w:val="32"/>
+          <w:szCs w:val="32"/>
+          <w:lang w:val="en-US"/>
+        </w:rPr>
+        <w:t>Issue:</w:t>
+      </w:r>
+      <w:r>
+        <w:rPr>
+          <w:rFonts w:ascii="Calibri" w:hAnsi="Calibri" w:eastAsia="Calibri" w:cs="Calibri"/>
+          <w:noProof w:val="0"/>
+          <w:sz w:val="32"/>
+          <w:szCs w:val="32"/>
+          <w:lang w:val="en-US"/>
+        </w:rPr>
+        <w:t xml:space="preserve"> </w:t>
+      </w:r>
+      <w:r>
+        <w:rPr>
+          <w:rFonts w:ascii="Calibri" w:hAnsi="Calibri" w:eastAsia="Calibri" w:cs="Calibri"/>
+          <w:noProof w:val="0"/>
+          <w:sz w:val="32"/>
+          <w:szCs w:val="32"/>
+          <w:lang w:val="en-US"/>
+        </w:rPr>
+        <w:t xml:space="preserve">When you press submit with an empty </w:t>
+      </w:r>
+      <w:proofErr w:type="spellStart"/>
+      <w:r>
+        <w:rPr>
+          <w:rFonts w:ascii="Calibri" w:hAnsi="Calibri" w:eastAsia="Calibri" w:cs="Calibri"/>
+          <w:noProof w:val="0"/>
+          <w:sz w:val="32"/>
+          <w:szCs w:val="32"/>
+          <w:lang w:val="en-US"/>
+        </w:rPr>
+        <w:t>EditText</w:t>
+      </w:r>
+      <w:proofErr w:type="spellEnd"/>
+      <w:r>
+        <w:rPr>
+          <w:rFonts w:ascii="Calibri" w:hAnsi="Calibri" w:eastAsia="Calibri" w:cs="Calibri"/>
+          <w:noProof w:val="0"/>
+          <w:sz w:val="32"/>
+          <w:szCs w:val="32"/>
+          <w:lang w:val="en-US"/>
+        </w:rPr>
+        <w:t xml:space="preserve"> it allows to go to the next screen</w:t>
+      </w:r>
+    </w:p>
+    <w:p>
+      <w:pPr>
+        <w:pStyle w:val="ListParagraph"/>
+        <w:numPr>
+          <w:ilvl w:val="0"/>
+          <w:numId w:val="1"/>
+        </w:numPr>
+        <w:jc w:val="left"/>
+        <w:rPr>
+          <w:noProof w:val="0"/>
+          <w:sz w:val="32"/>
+          <w:szCs w:val="32"/>
+          <w:lang w:val="en-US"/>
+        </w:rPr>
+      </w:pPr>
+      <w:r>
+        <w:rPr>
+          <w:rFonts w:ascii="Calibri" w:hAnsi="Calibri" w:eastAsia="Calibri" w:cs="Calibri"/>
+          <w:b w:val="1"/>
+          <w:bCs w:val="1"/>
+          <w:noProof w:val="0"/>
+          <w:sz w:val="32"/>
+          <w:szCs w:val="32"/>
+          <w:lang w:val="en-US"/>
+        </w:rPr>
+        <w:t xml:space="preserve">Repro steps: </w:t>
+      </w:r>
+      <w:r>
+        <w:rPr>
+          <w:rFonts w:ascii="Calibri" w:hAnsi="Calibri" w:eastAsia="Calibri" w:cs="Calibri"/>
+          <w:b w:val="0"/>
+          <w:bCs w:val="0"/>
+          <w:noProof w:val="0"/>
+          <w:sz w:val="32"/>
+          <w:szCs w:val="32"/>
+          <w:lang w:val="en-US"/>
+        </w:rPr>
+        <w:t xml:space="preserve">There was no </w:t>
+      </w:r>
+      <w:r>
+        <w:rPr>
+          <w:rFonts w:ascii="Calibri" w:hAnsi="Calibri" w:eastAsia="Calibri" w:cs="Calibri"/>
+          <w:b w:val="0"/>
+          <w:bCs w:val="0"/>
+          <w:noProof w:val="0"/>
+          <w:sz w:val="32"/>
+          <w:szCs w:val="32"/>
+          <w:lang w:val="en-US"/>
+        </w:rPr>
+        <w:t xml:space="preserve">if else checking to see if the </w:t>
+      </w:r>
+      <w:r>
+        <w:rPr>
+          <w:rFonts w:ascii="Calibri" w:hAnsi="Calibri" w:eastAsia="Calibri" w:cs="Calibri"/>
+          <w:b w:val="0"/>
+          <w:bCs w:val="0"/>
+          <w:noProof w:val="0"/>
+          <w:sz w:val="32"/>
+          <w:szCs w:val="32"/>
+          <w:lang w:val="en-US"/>
+        </w:rPr>
+        <w:t xml:space="preserve">in the </w:t>
+      </w:r>
+      <w:proofErr w:type="spellStart"/>
+      <w:r>
+        <w:rPr>
+          <w:rFonts w:ascii="Calibri" w:hAnsi="Calibri" w:eastAsia="Calibri" w:cs="Calibri"/>
+          <w:b w:val="0"/>
+          <w:bCs w:val="0"/>
+          <w:noProof w:val="0"/>
+          <w:sz w:val="32"/>
+          <w:szCs w:val="32"/>
+          <w:lang w:val="en-US"/>
+        </w:rPr>
+        <w:t>EditText</w:t>
+      </w:r>
+      <w:proofErr w:type="spellEnd"/>
+      <w:r>
+        <w:rPr>
+          <w:rFonts w:ascii="Calibri" w:hAnsi="Calibri" w:eastAsia="Calibri" w:cs="Calibri"/>
+          <w:b w:val="0"/>
+          <w:bCs w:val="0"/>
+          <w:noProof w:val="0"/>
+          <w:sz w:val="32"/>
+          <w:szCs w:val="32"/>
+          <w:lang w:val="en-US"/>
+        </w:rPr>
+        <w:t xml:space="preserve"> was empty</w:t>
+      </w:r>
+      <w:r>
+        <w:rPr>
+          <w:rFonts w:ascii="Calibri" w:hAnsi="Calibri" w:eastAsia="Calibri" w:cs="Calibri"/>
+          <w:b w:val="0"/>
+          <w:bCs w:val="0"/>
+          <w:noProof w:val="0"/>
+          <w:sz w:val="32"/>
+          <w:szCs w:val="32"/>
+          <w:lang w:val="en-US"/>
+        </w:rPr>
+        <w:t xml:space="preserve"> </w:t>
+      </w:r>
+    </w:p>
+    <w:p>
+      <w:pPr>
+        <w:pStyle w:val="ListParagraph"/>
+        <w:numPr>
+          <w:ilvl w:val="0"/>
+          <w:numId w:val="1"/>
+        </w:numPr>
+        <w:jc w:val="left"/>
+        <w:rPr>
+          <w:noProof w:val="0"/>
+          <w:sz w:val="32"/>
+          <w:szCs w:val="32"/>
+          <w:lang w:val="en-US"/>
+        </w:rPr>
+      </w:pPr>
+      <w:r>
+        <w:rPr>
+          <w:rFonts w:ascii="Calibri" w:hAnsi="Calibri" w:eastAsia="Calibri" w:cs="Calibri"/>
+          <w:b w:val="1"/>
+          <w:bCs w:val="1"/>
+          <w:noProof w:val="0"/>
+          <w:sz w:val="32"/>
+          <w:szCs w:val="32"/>
+          <w:lang w:val="en-US"/>
+        </w:rPr>
+        <w:t xml:space="preserve">System information (What could you reproduce it on): </w:t>
+      </w:r>
+      <w:r>
+        <w:rPr>
+          <w:rFonts w:ascii="Calibri" w:hAnsi="Calibri" w:eastAsia="Calibri" w:cs="Calibri"/>
+          <w:b w:val="0"/>
+          <w:bCs w:val="0"/>
+          <w:noProof w:val="0"/>
+          <w:sz w:val="32"/>
+          <w:szCs w:val="32"/>
+          <w:lang w:val="en-US"/>
+        </w:rPr>
+        <w:t xml:space="preserve">I reproduced it by adding an if else statement and a </w:t>
+      </w:r>
+      <w:r>
+        <w:rPr>
+          <w:rFonts w:ascii="Calibri" w:hAnsi="Calibri" w:eastAsia="Calibri" w:cs="Calibri"/>
+          <w:b w:val="0"/>
+          <w:bCs w:val="0"/>
+          <w:noProof w:val="0"/>
+          <w:sz w:val="32"/>
+          <w:szCs w:val="32"/>
+          <w:lang w:val="en-US"/>
+        </w:rPr>
+        <w:t xml:space="preserve">private </w:t>
+      </w:r>
+      <w:proofErr w:type="spellStart"/>
+      <w:r>
+        <w:rPr>
+          <w:rFonts w:ascii="Calibri" w:hAnsi="Calibri" w:eastAsia="Calibri" w:cs="Calibri"/>
+          <w:b w:val="0"/>
+          <w:bCs w:val="0"/>
+          <w:noProof w:val="0"/>
+          <w:sz w:val="32"/>
+          <w:szCs w:val="32"/>
+          <w:lang w:val="en-US"/>
+        </w:rPr>
+        <w:t>boolean</w:t>
+      </w:r>
+      <w:proofErr w:type="spellEnd"/>
+      <w:r>
+        <w:rPr>
+          <w:rFonts w:ascii="Calibri" w:hAnsi="Calibri" w:eastAsia="Calibri" w:cs="Calibri"/>
+          <w:b w:val="0"/>
+          <w:bCs w:val="0"/>
+          <w:noProof w:val="0"/>
+          <w:sz w:val="32"/>
+          <w:szCs w:val="32"/>
+          <w:lang w:val="en-US"/>
+        </w:rPr>
+        <w:t xml:space="preserve"> </w:t>
+      </w:r>
+      <w:proofErr w:type="spellStart"/>
+      <w:r>
+        <w:rPr>
+          <w:rFonts w:ascii="Calibri" w:hAnsi="Calibri" w:eastAsia="Calibri" w:cs="Calibri"/>
+          <w:b w:val="0"/>
+          <w:bCs w:val="0"/>
+          <w:noProof w:val="0"/>
+          <w:sz w:val="32"/>
+          <w:szCs w:val="32"/>
+          <w:lang w:val="en-US"/>
+        </w:rPr>
+        <w:t>isEmpty</w:t>
+      </w:r>
+      <w:proofErr w:type="spellEnd"/>
+      <w:r>
+        <w:rPr>
+          <w:rFonts w:ascii="Calibri" w:hAnsi="Calibri" w:eastAsia="Calibri" w:cs="Calibri"/>
+          <w:b w:val="0"/>
+          <w:bCs w:val="0"/>
+          <w:noProof w:val="0"/>
+          <w:sz w:val="32"/>
+          <w:szCs w:val="32"/>
+          <w:lang w:val="en-US"/>
+        </w:rPr>
+        <w:t>()</w:t>
+      </w:r>
+      <w:r>
+        <w:rPr>
+          <w:rFonts w:ascii="Calibri" w:hAnsi="Calibri" w:eastAsia="Calibri" w:cs="Calibri"/>
+          <w:b w:val="0"/>
+          <w:bCs w:val="0"/>
+          <w:noProof w:val="0"/>
+          <w:sz w:val="32"/>
+          <w:szCs w:val="32"/>
+          <w:lang w:val="en-US"/>
+        </w:rPr>
+        <w:t xml:space="preserve">, then I took it the if else and </w:t>
+      </w:r>
+      <w:proofErr w:type="spellStart"/>
+      <w:r>
+        <w:rPr>
+          <w:rFonts w:ascii="Calibri" w:hAnsi="Calibri" w:eastAsia="Calibri" w:cs="Calibri"/>
+          <w:b w:val="0"/>
+          <w:bCs w:val="0"/>
+          <w:noProof w:val="0"/>
+          <w:sz w:val="32"/>
+          <w:szCs w:val="32"/>
+          <w:lang w:val="en-US"/>
+        </w:rPr>
+        <w:t>isEmpty</w:t>
+      </w:r>
+      <w:proofErr w:type="spellEnd"/>
+      <w:r>
+        <w:rPr>
+          <w:rFonts w:ascii="Calibri" w:hAnsi="Calibri" w:eastAsia="Calibri" w:cs="Calibri"/>
+          <w:b w:val="0"/>
+          <w:bCs w:val="0"/>
+          <w:noProof w:val="0"/>
+          <w:sz w:val="32"/>
+          <w:szCs w:val="32"/>
+          <w:lang w:val="en-US"/>
+        </w:rPr>
+        <w:t>() away.</w:t>
+      </w:r>
+    </w:p>
+    <w:p>
+      <w:pPr>
+        <w:pStyle w:val="ListParagraph"/>
+        <w:numPr>
+          <w:ilvl w:val="0"/>
+          <w:numId w:val="1"/>
+        </w:numPr>
+        <w:jc w:val="left"/>
+        <w:rPr>
+          <w:noProof w:val="0"/>
+          <w:sz w:val="32"/>
+          <w:szCs w:val="32"/>
+          <w:lang w:val="en-US"/>
+        </w:rPr>
+      </w:pPr>
+      <w:r>
+        <w:rPr>
+          <w:rFonts w:ascii="Calibri" w:hAnsi="Calibri" w:eastAsia="Calibri" w:cs="Calibri"/>
+          <w:b w:val="1"/>
+          <w:bCs w:val="1"/>
+          <w:noProof w:val="0"/>
+          <w:sz w:val="32"/>
+          <w:szCs w:val="32"/>
+          <w:lang w:val="en-US"/>
+        </w:rPr>
+        <w:t xml:space="preserve">Location of bug in the code: </w:t>
+      </w:r>
+      <w:r>
+        <w:rPr>
+          <w:rFonts w:ascii="Calibri" w:hAnsi="Calibri" w:eastAsia="Calibri" w:cs="Calibri"/>
+          <w:b w:val="0"/>
+          <w:bCs w:val="0"/>
+          <w:noProof w:val="0"/>
+          <w:sz w:val="32"/>
+          <w:szCs w:val="32"/>
+          <w:lang w:val="en-US"/>
+        </w:rPr>
+        <w:t>Bug was found i</w:t>
+      </w:r>
+      <w:r>
+        <w:rPr>
+          <w:rFonts w:ascii="Calibri" w:hAnsi="Calibri" w:eastAsia="Calibri" w:cs="Calibri"/>
+          <w:b w:val="0"/>
+          <w:bCs w:val="0"/>
+          <w:noProof w:val="0"/>
+          <w:sz w:val="32"/>
+          <w:szCs w:val="32"/>
+          <w:lang w:val="en-US"/>
+        </w:rPr>
+        <w:t xml:space="preserve">n the </w:t>
+      </w:r>
+      <w:proofErr w:type="spellStart"/>
+      <w:r>
+        <w:rPr>
+          <w:rFonts w:ascii="Calibri" w:hAnsi="Calibri" w:eastAsia="Calibri" w:cs="Calibri"/>
+          <w:b w:val="0"/>
+          <w:bCs w:val="0"/>
+          <w:noProof w:val="0"/>
+          <w:sz w:val="32"/>
+          <w:szCs w:val="32"/>
+          <w:lang w:val="en-US"/>
+        </w:rPr>
+        <w:t>InputActivity</w:t>
+      </w:r>
+      <w:proofErr w:type="spellEnd"/>
+      <w:r>
+        <w:rPr>
+          <w:rFonts w:ascii="Calibri" w:hAnsi="Calibri" w:eastAsia="Calibri" w:cs="Calibri"/>
+          <w:b w:val="0"/>
+          <w:bCs w:val="0"/>
+          <w:noProof w:val="0"/>
+          <w:sz w:val="32"/>
+          <w:szCs w:val="32"/>
+          <w:lang w:val="en-US"/>
+        </w:rPr>
+        <w:t xml:space="preserve"> file</w:t>
+      </w:r>
+    </w:p>
+    <w:p>
+      <w:pPr>
+        <w:pStyle w:val="ListParagraph"/>
+        <w:numPr>
+          <w:ilvl w:val="1"/>
+          <w:numId w:val="2"/>
+        </w:numPr>
+        <w:jc w:val="left"/>
+        <w:rPr>
+          <w:noProof w:val="0"/>
+          <w:sz w:val="32"/>
+          <w:szCs w:val="32"/>
+          <w:lang w:val="en-US"/>
+        </w:rPr>
+      </w:pPr>
+      <w:r>
+        <w:rPr>
+          <w:rFonts w:ascii="Calibri" w:hAnsi="Calibri" w:eastAsia="Calibri" w:cs="Calibri"/>
+          <w:b w:val="1"/>
+          <w:bCs w:val="1"/>
+          <w:noProof w:val="0"/>
+          <w:sz w:val="32"/>
+          <w:szCs w:val="32"/>
+          <w:lang w:val="en-US"/>
+        </w:rPr>
+        <w:t xml:space="preserve">What is the impact of changes to this file? Does changing this file break other </w:t>
+      </w:r>
+      <w:proofErr w:type="gramStart"/>
+      <w:r>
+        <w:rPr>
+          <w:rFonts w:ascii="Calibri" w:hAnsi="Calibri" w:eastAsia="Calibri" w:cs="Calibri"/>
+          <w:b w:val="1"/>
+          <w:bCs w:val="1"/>
+          <w:noProof w:val="0"/>
+          <w:sz w:val="32"/>
+          <w:szCs w:val="32"/>
+          <w:lang w:val="en-US"/>
+        </w:rPr>
+        <w:t>ones?:</w:t>
+      </w:r>
+      <w:proofErr w:type="gramEnd"/>
+      <w:r>
+        <w:rPr>
+          <w:rFonts w:ascii="Calibri" w:hAnsi="Calibri" w:eastAsia="Calibri" w:cs="Calibri"/>
+          <w:b w:val="1"/>
+          <w:bCs w:val="1"/>
+          <w:noProof w:val="0"/>
+          <w:sz w:val="32"/>
+          <w:szCs w:val="32"/>
+          <w:lang w:val="en-US"/>
+        </w:rPr>
+        <w:t xml:space="preserve"> </w:t>
+      </w:r>
+      <w:r>
+        <w:rPr>
+          <w:rFonts w:ascii="Calibri" w:hAnsi="Calibri" w:eastAsia="Calibri" w:cs="Calibri"/>
+          <w:b w:val="0"/>
+          <w:bCs w:val="0"/>
+          <w:noProof w:val="0"/>
+          <w:sz w:val="32"/>
+          <w:szCs w:val="32"/>
+          <w:lang w:val="en-US"/>
+        </w:rPr>
+        <w:t xml:space="preserve">After the if else and </w:t>
+      </w:r>
+      <w:proofErr w:type="spellStart"/>
+      <w:r>
+        <w:rPr>
+          <w:rFonts w:ascii="Calibri" w:hAnsi="Calibri" w:eastAsia="Calibri" w:cs="Calibri"/>
+          <w:b w:val="0"/>
+          <w:bCs w:val="0"/>
+          <w:noProof w:val="0"/>
+          <w:sz w:val="32"/>
+          <w:szCs w:val="32"/>
+          <w:lang w:val="en-US"/>
+        </w:rPr>
+        <w:t>isEmpty</w:t>
+      </w:r>
+      <w:proofErr w:type="spellEnd"/>
+      <w:r>
+        <w:rPr>
+          <w:rFonts w:ascii="Calibri" w:hAnsi="Calibri" w:eastAsia="Calibri" w:cs="Calibri"/>
+          <w:b w:val="0"/>
+          <w:bCs w:val="0"/>
+          <w:noProof w:val="0"/>
+          <w:sz w:val="32"/>
+          <w:szCs w:val="32"/>
+          <w:lang w:val="en-US"/>
+        </w:rPr>
+        <w:t xml:space="preserve">() was implemented the bug went away. And the other files were after the implementation </w:t>
+      </w:r>
+    </w:p>
+    <w:p w14:noSpellErr="1">
+      <w:pPr>
+        <w:pStyle w:val="ListParagraph"/>
+        <w:numPr>
+          <w:ilvl w:val="0"/>
+          <w:numId w:val="1"/>
+        </w:numPr>
+        <w:jc w:val="left"/>
+        <w:rPr>
+          <w:noProof w:val="0"/>
+          <w:sz w:val="32"/>
+          <w:szCs w:val="32"/>
+          <w:u w:val="single"/>
+          <w:lang w:val="en-US"/>
+        </w:rPr>
+      </w:pPr>
+      <w:r>
+        <w:rPr>
+          <w:rFonts w:ascii="Calibri" w:hAnsi="Calibri" w:eastAsia="Calibri" w:cs="Calibri"/>
+          <w:b w:val="1"/>
+          <w:bCs w:val="1"/>
+          <w:noProof w:val="0"/>
+          <w:sz w:val="32"/>
+          <w:szCs w:val="32"/>
+          <w:lang w:val="en-US"/>
+        </w:rPr>
+        <w:t>Date/Time of the fix &amp; commit link (example lin</w:t>
+      </w:r>
+      <w:r>
+        <w:rPr>
+          <w:rFonts w:ascii="Calibri" w:hAnsi="Calibri" w:eastAsia="Calibri" w:cs="Calibri"/>
+          <w:b w:val="1"/>
+          <w:bCs w:val="1"/>
+          <w:noProof w:val="0"/>
+          <w:sz w:val="32"/>
+          <w:szCs w:val="32"/>
+          <w:lang w:val="en-US"/>
+        </w:rPr>
+        <w:t xml:space="preserve">k: commit): </w:t>
+      </w:r>
+      <w:r>
+        <w:rPr>
+          <w:rFonts w:ascii="Calibri" w:hAnsi="Calibri" w:eastAsia="Calibri" w:cs="Calibri"/>
+          <w:b w:val="0"/>
+          <w:bCs w:val="0"/>
+          <w:noProof w:val="0"/>
+          <w:sz w:val="32"/>
+          <w:szCs w:val="32"/>
+          <w:lang w:val="en-US"/>
+        </w:rPr>
+        <w:t>Date/Time fix 10/2</w:t>
+      </w:r>
+      <w:r>
+        <w:rPr>
+          <w:rFonts w:ascii="Calibri" w:hAnsi="Calibri" w:eastAsia="Calibri" w:cs="Calibri"/>
+          <w:b w:val="0"/>
+          <w:bCs w:val="0"/>
+          <w:noProof w:val="0"/>
+          <w:sz w:val="32"/>
+          <w:szCs w:val="32"/>
+          <w:lang w:val="en-US"/>
+        </w:rPr>
+        <w:t>1</w:t>
+      </w:r>
+      <w:r>
+        <w:rPr>
+          <w:rFonts w:ascii="Calibri" w:hAnsi="Calibri" w:eastAsia="Calibri" w:cs="Calibri"/>
+          <w:b w:val="0"/>
+          <w:bCs w:val="0"/>
+          <w:noProof w:val="0"/>
+          <w:sz w:val="32"/>
+          <w:szCs w:val="32"/>
+          <w:lang w:val="en-US"/>
+        </w:rPr>
+        <w:t xml:space="preserve"> at </w:t>
+      </w:r>
+      <w:r>
+        <w:rPr>
+          <w:rFonts w:ascii="Calibri" w:hAnsi="Calibri" w:eastAsia="Calibri" w:cs="Calibri"/>
+          <w:b w:val="0"/>
+          <w:bCs w:val="0"/>
+          <w:noProof w:val="0"/>
+          <w:sz w:val="32"/>
+          <w:szCs w:val="32"/>
+          <w:lang w:val="en-US"/>
+        </w:rPr>
+        <w:t>2</w:t>
+      </w:r>
+      <w:r>
+        <w:rPr>
+          <w:rFonts w:ascii="Calibri" w:hAnsi="Calibri" w:eastAsia="Calibri" w:cs="Calibri"/>
+          <w:b w:val="0"/>
+          <w:bCs w:val="0"/>
+          <w:noProof w:val="0"/>
+          <w:sz w:val="32"/>
+          <w:szCs w:val="32"/>
+          <w:lang w:val="en-US"/>
+        </w:rPr>
+        <w:t>:47</w:t>
+      </w:r>
+      <w:r>
+        <w:rPr>
+          <w:rFonts w:ascii="Calibri" w:hAnsi="Calibri" w:eastAsia="Calibri" w:cs="Calibri"/>
+          <w:b w:val="0"/>
+          <w:bCs w:val="0"/>
+          <w:noProof w:val="0"/>
+          <w:sz w:val="32"/>
+          <w:szCs w:val="32"/>
+          <w:lang w:val="en-US"/>
+        </w:rPr>
+        <w:t>pm</w:t>
+      </w:r>
+    </w:p>
+    <w:p w14:noSpellErr="1">
+      <w:pPr>
+        <w:pStyle w:val="Normal"/>
+        <w:jc w:val="left"/>
+        <w:rPr>
+          <w:rFonts w:ascii="Calibri" w:hAnsi="Calibri" w:eastAsia="Calibri" w:cs="Calibri"/>
+          <w:b w:val="0"/>
+          <w:bCs w:val="0"/>
+          <w:noProof w:val="0"/>
+          <w:sz w:val="32"/>
+          <w:szCs w:val="32"/>
+          <w:lang w:val="en-US"/>
+        </w:rPr>
+      </w:pPr>
+    </w:p>
+    <w:p w14:noSpellErr="1">
+      <w:pPr>
+        <w:pStyle w:val="Normal"/>
+        <w:jc w:val="left"/>
+        <w:rPr>
+          <w:rFonts w:ascii="Calibri" w:hAnsi="Calibri" w:eastAsia="Calibri" w:cs="Calibri"/>
+          <w:b w:val="0"/>
+          <w:bCs w:val="0"/>
+          <w:noProof w:val="0"/>
+          <w:sz w:val="32"/>
+          <w:szCs w:val="32"/>
+          <w:lang w:val="en-US"/>
+        </w:rPr>
+      </w:pPr>
+    </w:p>
+    <w:p w14:noSpellErr="1">
+      <w:pPr>
+        <w:pStyle w:val="Normal"/>
+        <w:jc w:val="center"/>
+        <w:rPr>
+          <w:rFonts w:ascii="Calibri" w:hAnsi="Calibri" w:eastAsia="Calibri" w:cs="Calibri"/>
+          <w:b w:val="1"/>
+          <w:bCs w:val="1"/>
+          <w:noProof w:val="0"/>
+          <w:sz w:val="48"/>
+          <w:szCs w:val="48"/>
+          <w:u w:val="single"/>
+          <w:lang w:val="en-US"/>
+        </w:rPr>
+      </w:pPr>
+      <w:r>
+        <w:rPr>
+          <w:rFonts w:ascii="Calibri" w:hAnsi="Calibri" w:eastAsia="Calibri" w:cs="Calibri"/>
+          <w:b w:val="1"/>
+          <w:bCs w:val="1"/>
+          <w:noProof w:val="0"/>
+          <w:sz w:val="48"/>
+          <w:szCs w:val="48"/>
+          <w:u w:val="single"/>
+          <w:lang w:val="en-US"/>
+        </w:rPr>
+        <w:t>Some of the metrics are not updating with new data bug</w:t>
+      </w:r>
+    </w:p>
+    <w:p>
+      <w:pPr>
+        <w:pStyle w:val="ListParagraph"/>
+        <w:numPr>
+          <w:ilvl w:val="0"/>
+          <w:numId w:val="1"/>
+        </w:numPr>
+        <w:bidi w:val="0"/>
+        <w:spacing w:before="0" w:beforeAutospacing="off" w:after="0" w:afterAutospacing="off" w:line="259" w:lineRule="auto"/>
+        <w:ind w:left="720" w:right="0" w:hanging="360"/>
+        <w:jc w:val="left"/>
+        <w:rPr>
+          <w:noProof w:val="0"/>
+          <w:sz w:val="32"/>
+          <w:szCs w:val="32"/>
+          <w:lang w:val="en-US"/>
+        </w:rPr>
+      </w:pPr>
+      <w:r>
+        <w:rPr>
+          <w:rFonts w:ascii="Calibri" w:hAnsi="Calibri" w:eastAsia="Calibri" w:cs="Calibri"/>
+          <w:b w:val="1"/>
+          <w:bCs w:val="1"/>
+          <w:noProof w:val="0"/>
+          <w:sz w:val="32"/>
+          <w:szCs w:val="32"/>
+          <w:lang w:val="en-US"/>
+        </w:rPr>
+        <w:t>Issue:</w:t>
+      </w:r>
+      <w:r>
+        <w:rPr>
+          <w:rFonts w:ascii="Calibri" w:hAnsi="Calibri" w:eastAsia="Calibri" w:cs="Calibri"/>
+          <w:noProof w:val="0"/>
+          <w:sz w:val="32"/>
+          <w:szCs w:val="32"/>
+          <w:lang w:val="en-US"/>
+        </w:rPr>
+        <w:t xml:space="preserve"> </w:t>
+      </w:r>
+      <w:r>
+        <w:rPr>
+          <w:rFonts w:ascii="Calibri" w:hAnsi="Calibri" w:eastAsia="Calibri" w:cs="Calibri"/>
+          <w:noProof w:val="0"/>
+          <w:sz w:val="32"/>
+          <w:szCs w:val="32"/>
+          <w:lang w:val="en-US"/>
+        </w:rPr>
+        <w:t xml:space="preserve">Application wasn’t updating the </w:t>
+      </w:r>
+      <w:proofErr w:type="spellStart"/>
+      <w:r>
+        <w:rPr>
+          <w:rFonts w:ascii="Calibri" w:hAnsi="Calibri" w:eastAsia="Calibri" w:cs="Calibri"/>
+          <w:noProof w:val="0"/>
+          <w:sz w:val="32"/>
+          <w:szCs w:val="32"/>
+          <w:lang w:val="en-US"/>
+        </w:rPr>
+        <w:t>AnalyzerActivity</w:t>
+      </w:r>
+      <w:proofErr w:type="spellEnd"/>
+      <w:r>
+        <w:rPr>
+          <w:rFonts w:ascii="Calibri" w:hAnsi="Calibri" w:eastAsia="Calibri" w:cs="Calibri"/>
+          <w:noProof w:val="0"/>
+          <w:sz w:val="32"/>
+          <w:szCs w:val="32"/>
+          <w:lang w:val="en-US"/>
+        </w:rPr>
+        <w:t xml:space="preserve"> with the data being passed from the </w:t>
+      </w:r>
+      <w:proofErr w:type="spellStart"/>
+      <w:r>
+        <w:rPr>
+          <w:rFonts w:ascii="Calibri" w:hAnsi="Calibri" w:eastAsia="Calibri" w:cs="Calibri"/>
+          <w:noProof w:val="0"/>
+          <w:sz w:val="32"/>
+          <w:szCs w:val="32"/>
+          <w:lang w:val="en-US"/>
+        </w:rPr>
+        <w:t>InputActivity</w:t>
+      </w:r>
+      <w:proofErr w:type="spellEnd"/>
+      <w:r>
+        <w:rPr>
+          <w:rFonts w:ascii="Calibri" w:hAnsi="Calibri" w:eastAsia="Calibri" w:cs="Calibri"/>
+          <w:noProof w:val="0"/>
+          <w:sz w:val="32"/>
+          <w:szCs w:val="32"/>
+          <w:lang w:val="en-US"/>
+        </w:rPr>
+        <w:t xml:space="preserve"> </w:t>
+      </w:r>
+    </w:p>
+    <w:p>
+      <w:pPr>
+        <w:pStyle w:val="ListParagraph"/>
+        <w:numPr>
+          <w:ilvl w:val="0"/>
+          <w:numId w:val="1"/>
+        </w:numPr>
+        <w:jc w:val="left"/>
+        <w:rPr>
+          <w:noProof w:val="0"/>
+          <w:sz w:val="32"/>
+          <w:szCs w:val="32"/>
+          <w:lang w:val="en-US"/>
+        </w:rPr>
+      </w:pPr>
+      <w:r>
+        <w:rPr>
+          <w:rFonts w:ascii="Calibri" w:hAnsi="Calibri" w:eastAsia="Calibri" w:cs="Calibri"/>
+          <w:b w:val="1"/>
+          <w:bCs w:val="1"/>
+          <w:noProof w:val="0"/>
+          <w:sz w:val="32"/>
+          <w:szCs w:val="32"/>
+          <w:lang w:val="en-US"/>
+        </w:rPr>
+        <w:t>Repro steps:</w:t>
+      </w:r>
+      <w:r>
+        <w:rPr>
+          <w:rFonts w:ascii="Calibri" w:hAnsi="Calibri" w:eastAsia="Calibri" w:cs="Calibri"/>
+          <w:b w:val="1"/>
+          <w:bCs w:val="1"/>
+          <w:noProof w:val="0"/>
+          <w:sz w:val="32"/>
+          <w:szCs w:val="32"/>
+          <w:lang w:val="en-US"/>
+        </w:rPr>
+        <w:t xml:space="preserve"> </w:t>
+      </w:r>
+      <w:r>
+        <w:rPr>
+          <w:rFonts w:ascii="Calibri" w:hAnsi="Calibri" w:eastAsia="Calibri" w:cs="Calibri"/>
+          <w:b w:val="0"/>
+          <w:bCs w:val="0"/>
+          <w:noProof w:val="0"/>
+          <w:sz w:val="32"/>
+          <w:szCs w:val="32"/>
+          <w:lang w:val="en-US"/>
+        </w:rPr>
+        <w:t xml:space="preserve">As the text was being entered and the user hits the submit button from the </w:t>
+      </w:r>
+      <w:proofErr w:type="spellStart"/>
+      <w:r>
+        <w:rPr>
+          <w:rFonts w:ascii="Calibri" w:hAnsi="Calibri" w:eastAsia="Calibri" w:cs="Calibri"/>
+          <w:b w:val="0"/>
+          <w:bCs w:val="0"/>
+          <w:noProof w:val="0"/>
+          <w:sz w:val="32"/>
+          <w:szCs w:val="32"/>
+          <w:lang w:val="en-US"/>
+        </w:rPr>
+        <w:t>InputActivity</w:t>
+      </w:r>
+      <w:proofErr w:type="spellEnd"/>
+      <w:r>
+        <w:rPr>
+          <w:rFonts w:ascii="Calibri" w:hAnsi="Calibri" w:eastAsia="Calibri" w:cs="Calibri"/>
+          <w:b w:val="0"/>
+          <w:bCs w:val="0"/>
+          <w:noProof w:val="0"/>
+          <w:sz w:val="32"/>
+          <w:szCs w:val="32"/>
+          <w:lang w:val="en-US"/>
+        </w:rPr>
+        <w:t xml:space="preserve"> </w:t>
+      </w:r>
+      <w:r>
+        <w:rPr>
+          <w:rFonts w:ascii="Calibri" w:hAnsi="Calibri" w:eastAsia="Calibri" w:cs="Calibri"/>
+          <w:b w:val="0"/>
+          <w:bCs w:val="0"/>
+          <w:noProof w:val="0"/>
+          <w:sz w:val="32"/>
+          <w:szCs w:val="32"/>
+          <w:lang w:val="en-US"/>
+        </w:rPr>
+        <w:t xml:space="preserve">the data that was being inputted into the </w:t>
+      </w:r>
+      <w:proofErr w:type="spellStart"/>
+      <w:r>
+        <w:rPr>
+          <w:rFonts w:ascii="Calibri" w:hAnsi="Calibri" w:eastAsia="Calibri" w:cs="Calibri"/>
+          <w:b w:val="0"/>
+          <w:bCs w:val="0"/>
+          <w:noProof w:val="0"/>
+          <w:sz w:val="32"/>
+          <w:szCs w:val="32"/>
+          <w:lang w:val="en-US"/>
+        </w:rPr>
+        <w:t>EditText</w:t>
+      </w:r>
+      <w:proofErr w:type="spellEnd"/>
+      <w:r>
+        <w:rPr>
+          <w:rFonts w:ascii="Calibri" w:hAnsi="Calibri" w:eastAsia="Calibri" w:cs="Calibri"/>
+          <w:b w:val="0"/>
+          <w:bCs w:val="0"/>
+          <w:noProof w:val="0"/>
+          <w:sz w:val="32"/>
+          <w:szCs w:val="32"/>
+          <w:lang w:val="en-US"/>
+        </w:rPr>
+        <w:t xml:space="preserve"> wasn’t being passed into the </w:t>
+      </w:r>
+      <w:proofErr w:type="spellStart"/>
+      <w:r>
+        <w:rPr>
+          <w:rFonts w:ascii="Calibri" w:hAnsi="Calibri" w:eastAsia="Calibri" w:cs="Calibri"/>
+          <w:b w:val="0"/>
+          <w:bCs w:val="0"/>
+          <w:noProof w:val="0"/>
+          <w:sz w:val="32"/>
+          <w:szCs w:val="32"/>
+          <w:lang w:val="en-US"/>
+        </w:rPr>
+        <w:t>AnalyzerActivity</w:t>
+      </w:r>
+      <w:proofErr w:type="spellEnd"/>
+      <w:r>
+        <w:rPr>
+          <w:rFonts w:ascii="Calibri" w:hAnsi="Calibri" w:eastAsia="Calibri" w:cs="Calibri"/>
+          <w:b w:val="0"/>
+          <w:bCs w:val="0"/>
+          <w:noProof w:val="0"/>
+          <w:sz w:val="32"/>
+          <w:szCs w:val="32"/>
+          <w:lang w:val="en-US"/>
+        </w:rPr>
+        <w:t xml:space="preserve"> for data manipulation.</w:t>
+      </w:r>
+      <w:r>
+        <w:rPr>
+          <w:rFonts w:ascii="Calibri" w:hAnsi="Calibri" w:eastAsia="Calibri" w:cs="Calibri"/>
+          <w:b w:val="0"/>
+          <w:bCs w:val="0"/>
+          <w:noProof w:val="0"/>
+          <w:sz w:val="32"/>
+          <w:szCs w:val="32"/>
+          <w:lang w:val="en-US"/>
+        </w:rPr>
+        <w:t xml:space="preserve"> And the </w:t>
+      </w:r>
+      <w:proofErr w:type="spellStart"/>
+      <w:r>
+        <w:rPr>
+          <w:rFonts w:ascii="Calibri" w:hAnsi="Calibri" w:eastAsia="Calibri" w:cs="Calibri"/>
+          <w:b w:val="0"/>
+          <w:bCs w:val="0"/>
+          <w:noProof w:val="0"/>
+          <w:sz w:val="32"/>
+          <w:szCs w:val="32"/>
+          <w:lang w:val="en-US"/>
+        </w:rPr>
+        <w:t>longestWord</w:t>
+      </w:r>
+      <w:proofErr w:type="spellEnd"/>
+      <w:r>
+        <w:rPr>
+          <w:rFonts w:ascii="Calibri" w:hAnsi="Calibri" w:eastAsia="Calibri" w:cs="Calibri"/>
+          <w:b w:val="0"/>
+          <w:bCs w:val="0"/>
+          <w:noProof w:val="0"/>
+          <w:sz w:val="32"/>
+          <w:szCs w:val="32"/>
+          <w:lang w:val="en-US"/>
+        </w:rPr>
+        <w:t xml:space="preserve">() wasn’t </w:t>
+      </w:r>
+      <w:r>
+        <w:rPr>
+          <w:rFonts w:ascii="Calibri" w:hAnsi="Calibri" w:eastAsia="Calibri" w:cs="Calibri"/>
+          <w:b w:val="0"/>
+          <w:bCs w:val="0"/>
+          <w:noProof w:val="0"/>
+          <w:sz w:val="32"/>
+          <w:szCs w:val="32"/>
+          <w:lang w:val="en-US"/>
+        </w:rPr>
+        <w:t>rendering</w:t>
+      </w:r>
+    </w:p>
+    <w:p>
+      <w:pPr>
+        <w:pStyle w:val="ListParagraph"/>
+        <w:numPr>
+          <w:ilvl w:val="0"/>
+          <w:numId w:val="1"/>
+        </w:numPr>
+        <w:jc w:val="left"/>
+        <w:rPr>
+          <w:noProof w:val="0"/>
+          <w:sz w:val="32"/>
+          <w:szCs w:val="32"/>
+          <w:lang w:val="en-US"/>
+        </w:rPr>
+      </w:pPr>
+      <w:r>
+        <w:rPr>
+          <w:rFonts w:ascii="Calibri" w:hAnsi="Calibri" w:eastAsia="Calibri" w:cs="Calibri"/>
+          <w:b w:val="1"/>
+          <w:bCs w:val="1"/>
+          <w:noProof w:val="0"/>
+          <w:sz w:val="32"/>
+          <w:szCs w:val="32"/>
+          <w:lang w:val="en-US"/>
+        </w:rPr>
+        <w:t>System information (What could you reproduce it on):</w:t>
+      </w:r>
+      <w:r>
+        <w:rPr>
+          <w:rFonts w:ascii="Calibri" w:hAnsi="Calibri" w:eastAsia="Calibri" w:cs="Calibri"/>
+          <w:b w:val="0"/>
+          <w:bCs w:val="0"/>
+          <w:noProof w:val="0"/>
+          <w:sz w:val="32"/>
+          <w:szCs w:val="32"/>
+          <w:lang w:val="en-US"/>
+        </w:rPr>
+        <w:t xml:space="preserve"> </w:t>
+      </w:r>
+      <w:r>
+        <w:rPr>
+          <w:rFonts w:ascii="Calibri" w:hAnsi="Calibri" w:eastAsia="Calibri" w:cs="Calibri"/>
+          <w:b w:val="0"/>
+          <w:bCs w:val="0"/>
+          <w:noProof w:val="0"/>
+          <w:sz w:val="32"/>
+          <w:szCs w:val="32"/>
+          <w:lang w:val="en-US"/>
+        </w:rPr>
+        <w:t xml:space="preserve">I </w:t>
+      </w:r>
+      <w:r>
+        <w:rPr>
+          <w:rFonts w:ascii="Calibri" w:hAnsi="Calibri" w:eastAsia="Calibri" w:cs="Calibri"/>
+          <w:b w:val="0"/>
+          <w:bCs w:val="0"/>
+          <w:noProof w:val="0"/>
+          <w:sz w:val="32"/>
+          <w:szCs w:val="32"/>
+          <w:lang w:val="en-US"/>
+        </w:rPr>
+        <w:t>changed</w:t>
+      </w:r>
+      <w:r>
+        <w:rPr>
+          <w:rFonts w:ascii="Calibri" w:hAnsi="Calibri" w:eastAsia="Calibri" w:cs="Calibri"/>
+          <w:b w:val="0"/>
+          <w:bCs w:val="0"/>
+          <w:noProof w:val="0"/>
+          <w:sz w:val="32"/>
+          <w:szCs w:val="32"/>
+          <w:lang w:val="en-US"/>
+        </w:rPr>
+        <w:t xml:space="preserve"> the</w:t>
+      </w:r>
+      <w:r>
+        <w:rPr>
+          <w:rFonts w:ascii="Calibri" w:hAnsi="Calibri" w:eastAsia="Calibri" w:cs="Calibri"/>
+          <w:b w:val="0"/>
+          <w:bCs w:val="0"/>
+          <w:noProof w:val="0"/>
+          <w:sz w:val="32"/>
+          <w:szCs w:val="32"/>
+          <w:lang w:val="en-US"/>
+        </w:rPr>
+        <w:t xml:space="preserve"> Intent class parameter</w:t>
+      </w:r>
+      <w:r>
+        <w:rPr>
+          <w:rFonts w:ascii="Calibri" w:hAnsi="Calibri" w:eastAsia="Calibri" w:cs="Calibri"/>
+          <w:b w:val="0"/>
+          <w:bCs w:val="0"/>
+          <w:noProof w:val="0"/>
+          <w:sz w:val="32"/>
+          <w:szCs w:val="32"/>
+          <w:lang w:val="en-US"/>
+        </w:rPr>
+        <w:t xml:space="preserve"> from </w:t>
+      </w:r>
+      <w:r>
+        <w:rPr>
+          <w:rFonts w:ascii="Calibri" w:hAnsi="Calibri" w:eastAsia="Calibri" w:cs="Calibri"/>
+          <w:b w:val="0"/>
+          <w:bCs w:val="0"/>
+          <w:noProof w:val="0"/>
+          <w:sz w:val="32"/>
+          <w:szCs w:val="32"/>
+          <w:lang w:val="en-US"/>
+        </w:rPr>
+        <w:t>TextAnalyzerUtil</w:t>
+      </w:r>
+      <w:r>
+        <w:rPr>
+          <w:rFonts w:ascii="Calibri" w:hAnsi="Calibri" w:eastAsia="Calibri" w:cs="Calibri"/>
+          <w:b w:val="0"/>
+          <w:bCs w:val="0"/>
+          <w:noProof w:val="0"/>
+          <w:sz w:val="32"/>
+          <w:szCs w:val="32"/>
+          <w:lang w:val="en-US"/>
+        </w:rPr>
+        <w:t>.class</w:t>
+      </w:r>
+      <w:r>
+        <w:rPr>
+          <w:rFonts w:ascii="Calibri" w:hAnsi="Calibri" w:eastAsia="Calibri" w:cs="Calibri"/>
+          <w:b w:val="0"/>
+          <w:bCs w:val="0"/>
+          <w:noProof w:val="0"/>
+          <w:sz w:val="32"/>
+          <w:szCs w:val="32"/>
+          <w:lang w:val="en-US"/>
+        </w:rPr>
+        <w:t xml:space="preserve"> to </w:t>
+      </w:r>
+      <w:proofErr w:type="spellStart"/>
+      <w:r>
+        <w:rPr>
+          <w:rFonts w:ascii="Calibri" w:hAnsi="Calibri" w:eastAsia="Calibri" w:cs="Calibri"/>
+          <w:b w:val="0"/>
+          <w:bCs w:val="0"/>
+          <w:noProof w:val="0"/>
+          <w:sz w:val="32"/>
+          <w:szCs w:val="32"/>
+          <w:lang w:val="en-US"/>
+        </w:rPr>
+        <w:t>AnalyzerActivity.class</w:t>
+      </w:r>
+      <w:proofErr w:type="spellEnd"/>
+      <w:r>
+        <w:rPr>
+          <w:rFonts w:ascii="Calibri" w:hAnsi="Calibri" w:eastAsia="Calibri" w:cs="Calibri"/>
+          <w:b w:val="0"/>
+          <w:bCs w:val="0"/>
+          <w:noProof w:val="0"/>
+          <w:sz w:val="32"/>
+          <w:szCs w:val="32"/>
+          <w:lang w:val="en-US"/>
+        </w:rPr>
+        <w:t xml:space="preserve"> so the data could be passed to that class for output and data manipulation purposes.</w:t>
+      </w:r>
+      <w:r>
+        <w:rPr>
+          <w:rFonts w:ascii="Calibri" w:hAnsi="Calibri" w:eastAsia="Calibri" w:cs="Calibri"/>
+          <w:b w:val="0"/>
+          <w:bCs w:val="0"/>
+          <w:noProof w:val="0"/>
+          <w:sz w:val="32"/>
+          <w:szCs w:val="32"/>
+          <w:lang w:val="en-US"/>
+        </w:rPr>
+        <w:t xml:space="preserve"> And I added %s for to retrieve the longest word</w:t>
+      </w:r>
+    </w:p>
+    <w:p>
+      <w:pPr>
+        <w:pStyle w:val="ListParagraph"/>
+        <w:numPr>
+          <w:ilvl w:val="0"/>
+          <w:numId w:val="1"/>
+        </w:numPr>
+        <w:jc w:val="left"/>
+        <w:rPr>
+          <w:noProof w:val="0"/>
+          <w:sz w:val="32"/>
+          <w:szCs w:val="32"/>
+          <w:lang w:val="en-US"/>
+        </w:rPr>
+      </w:pPr>
+      <w:r>
+        <w:rPr>
+          <w:rFonts w:ascii="Calibri" w:hAnsi="Calibri" w:eastAsia="Calibri" w:cs="Calibri"/>
+          <w:b w:val="1"/>
+          <w:bCs w:val="1"/>
+          <w:noProof w:val="0"/>
+          <w:sz w:val="32"/>
+          <w:szCs w:val="32"/>
+          <w:lang w:val="en-US"/>
+        </w:rPr>
+        <w:t xml:space="preserve">Location of bug in the code: </w:t>
+      </w:r>
+      <w:r>
+        <w:rPr>
+          <w:rFonts w:ascii="Calibri" w:hAnsi="Calibri" w:eastAsia="Calibri" w:cs="Calibri"/>
+          <w:b w:val="0"/>
+          <w:bCs w:val="0"/>
+          <w:noProof w:val="0"/>
+          <w:sz w:val="32"/>
+          <w:szCs w:val="32"/>
+          <w:lang w:val="en-US"/>
+        </w:rPr>
+        <w:t xml:space="preserve">Bug was found in </w:t>
+      </w:r>
+      <w:proofErr w:type="spellStart"/>
+      <w:r>
+        <w:rPr>
+          <w:rFonts w:ascii="Calibri" w:hAnsi="Calibri" w:eastAsia="Calibri" w:cs="Calibri"/>
+          <w:b w:val="0"/>
+          <w:bCs w:val="0"/>
+          <w:noProof w:val="0"/>
+          <w:sz w:val="32"/>
+          <w:szCs w:val="32"/>
+          <w:lang w:val="en-US"/>
+        </w:rPr>
+        <w:t>InputActivity</w:t>
+      </w:r>
+      <w:proofErr w:type="spellEnd"/>
+      <w:r>
+        <w:rPr>
+          <w:rFonts w:ascii="Calibri" w:hAnsi="Calibri" w:eastAsia="Calibri" w:cs="Calibri"/>
+          <w:b w:val="0"/>
+          <w:bCs w:val="0"/>
+          <w:noProof w:val="0"/>
+          <w:sz w:val="32"/>
+          <w:szCs w:val="32"/>
+          <w:lang w:val="en-US"/>
+        </w:rPr>
+        <w:t xml:space="preserve"> file</w:t>
+      </w:r>
+    </w:p>
+    <w:p w14:noSpellErr="1">
+      <w:pPr>
+        <w:pStyle w:val="ListParagraph"/>
+        <w:numPr>
+          <w:ilvl w:val="1"/>
+          <w:numId w:val="2"/>
+        </w:numPr>
+        <w:jc w:val="left"/>
+        <w:rPr>
+          <w:noProof w:val="0"/>
+          <w:sz w:val="32"/>
+          <w:szCs w:val="32"/>
+          <w:lang w:val="en-US"/>
+        </w:rPr>
+      </w:pPr>
+      <w:r>
+        <w:rPr>
+          <w:rFonts w:ascii="Calibri" w:hAnsi="Calibri" w:eastAsia="Calibri" w:cs="Calibri"/>
+          <w:b w:val="1"/>
+          <w:bCs w:val="1"/>
+          <w:noProof w:val="0"/>
+          <w:sz w:val="32"/>
+          <w:szCs w:val="32"/>
+          <w:lang w:val="en-US"/>
+        </w:rPr>
+        <w:t xml:space="preserve">What is the impact of changes to this file? Does changing this file break other </w:t>
+      </w:r>
+      <w:proofErr w:type="gramStart"/>
+      <w:r>
+        <w:rPr>
+          <w:rFonts w:ascii="Calibri" w:hAnsi="Calibri" w:eastAsia="Calibri" w:cs="Calibri"/>
+          <w:b w:val="1"/>
+          <w:bCs w:val="1"/>
+          <w:noProof w:val="0"/>
+          <w:sz w:val="32"/>
+          <w:szCs w:val="32"/>
+          <w:lang w:val="en-US"/>
+        </w:rPr>
+        <w:t>ones?:</w:t>
+      </w:r>
+      <w:proofErr w:type="gramEnd"/>
+      <w:r>
+        <w:rPr>
+          <w:rFonts w:ascii="Calibri" w:hAnsi="Calibri" w:eastAsia="Calibri" w:cs="Calibri"/>
+          <w:b w:val="1"/>
+          <w:bCs w:val="1"/>
+          <w:noProof w:val="0"/>
+          <w:sz w:val="32"/>
+          <w:szCs w:val="32"/>
+          <w:lang w:val="en-US"/>
+        </w:rPr>
+        <w:t xml:space="preserve"> </w:t>
+      </w:r>
+      <w:r>
+        <w:rPr>
+          <w:rFonts w:ascii="Calibri" w:hAnsi="Calibri" w:eastAsia="Calibri" w:cs="Calibri"/>
+          <w:b w:val="0"/>
+          <w:bCs w:val="0"/>
+          <w:noProof w:val="0"/>
+          <w:sz w:val="32"/>
+          <w:szCs w:val="32"/>
+          <w:lang w:val="en-US"/>
+        </w:rPr>
+        <w:t>The correct changes</w:t>
+      </w:r>
+      <w:r>
+        <w:rPr>
+          <w:rFonts w:ascii="Calibri" w:hAnsi="Calibri" w:eastAsia="Calibri" w:cs="Calibri"/>
+          <w:b w:val="0"/>
+          <w:bCs w:val="0"/>
+          <w:noProof w:val="0"/>
+          <w:sz w:val="32"/>
+          <w:szCs w:val="32"/>
+          <w:lang w:val="en-US"/>
+        </w:rPr>
+        <w:t xml:space="preserve"> to the file did not break any other files</w:t>
+      </w:r>
+    </w:p>
+    <w:p w14:noSpellErr="1">
+      <w:pPr>
+        <w:pStyle w:val="ListParagraph"/>
+        <w:numPr>
+          <w:ilvl w:val="0"/>
+          <w:numId w:val="1"/>
+        </w:numPr>
+        <w:jc w:val="left"/>
+        <w:rPr>
+          <w:noProof w:val="0"/>
+          <w:sz w:val="32"/>
+          <w:szCs w:val="32"/>
+          <w:u w:val="single"/>
+          <w:lang w:val="en-US"/>
+        </w:rPr>
+      </w:pPr>
+      <w:r>
+        <w:rPr>
+          <w:rFonts w:ascii="Calibri" w:hAnsi="Calibri" w:eastAsia="Calibri" w:cs="Calibri"/>
+          <w:b w:val="1"/>
+          <w:bCs w:val="1"/>
+          <w:noProof w:val="0"/>
+          <w:sz w:val="32"/>
+          <w:szCs w:val="32"/>
+          <w:lang w:val="en-US"/>
+        </w:rPr>
+        <w:t>Date/Time of the fix &amp; commit link (example lin</w:t>
+      </w:r>
+      <w:r>
+        <w:rPr>
+          <w:rFonts w:ascii="Calibri" w:hAnsi="Calibri" w:eastAsia="Calibri" w:cs="Calibri"/>
+          <w:b w:val="1"/>
+          <w:bCs w:val="1"/>
+          <w:noProof w:val="0"/>
+          <w:sz w:val="32"/>
+          <w:szCs w:val="32"/>
+          <w:lang w:val="en-US"/>
+        </w:rPr>
+        <w:t xml:space="preserve">k: commit): </w:t>
+      </w:r>
+      <w:r>
+        <w:rPr>
+          <w:rFonts w:ascii="Calibri" w:hAnsi="Calibri" w:eastAsia="Calibri" w:cs="Calibri"/>
+          <w:b w:val="0"/>
+          <w:bCs w:val="0"/>
+          <w:noProof w:val="0"/>
+          <w:sz w:val="32"/>
+          <w:szCs w:val="32"/>
+          <w:lang w:val="en-US"/>
+        </w:rPr>
+        <w:t>Date/Time fix 10/2</w:t>
+      </w:r>
+      <w:r>
+        <w:rPr>
+          <w:rFonts w:ascii="Calibri" w:hAnsi="Calibri" w:eastAsia="Calibri" w:cs="Calibri"/>
+          <w:b w:val="0"/>
+          <w:bCs w:val="0"/>
+          <w:noProof w:val="0"/>
+          <w:sz w:val="32"/>
+          <w:szCs w:val="32"/>
+          <w:lang w:val="en-US"/>
+        </w:rPr>
+        <w:t xml:space="preserve">1 </w:t>
+      </w:r>
+      <w:r>
+        <w:rPr>
+          <w:rFonts w:ascii="Calibri" w:hAnsi="Calibri" w:eastAsia="Calibri" w:cs="Calibri"/>
+          <w:b w:val="0"/>
+          <w:bCs w:val="0"/>
+          <w:noProof w:val="0"/>
+          <w:sz w:val="32"/>
+          <w:szCs w:val="32"/>
+          <w:lang w:val="en-US"/>
+        </w:rPr>
+        <w:t xml:space="preserve">at </w:t>
+      </w:r>
+      <w:r>
+        <w:rPr>
+          <w:rFonts w:ascii="Calibri" w:hAnsi="Calibri" w:eastAsia="Calibri" w:cs="Calibri"/>
+          <w:b w:val="0"/>
+          <w:bCs w:val="0"/>
+          <w:noProof w:val="0"/>
+          <w:sz w:val="32"/>
+          <w:szCs w:val="32"/>
+          <w:lang w:val="en-US"/>
+        </w:rPr>
+        <w:t>6</w:t>
+      </w:r>
+      <w:r>
+        <w:rPr>
+          <w:rFonts w:ascii="Calibri" w:hAnsi="Calibri" w:eastAsia="Calibri" w:cs="Calibri"/>
+          <w:b w:val="0"/>
+          <w:bCs w:val="0"/>
+          <w:noProof w:val="0"/>
+          <w:sz w:val="32"/>
+          <w:szCs w:val="32"/>
+          <w:lang w:val="en-US"/>
+        </w:rPr>
+        <w:t>:47</w:t>
+      </w:r>
+      <w:r>
+        <w:rPr>
+          <w:rFonts w:ascii="Calibri" w:hAnsi="Calibri" w:eastAsia="Calibri" w:cs="Calibri"/>
+          <w:b w:val="0"/>
+          <w:bCs w:val="0"/>
+          <w:noProof w:val="0"/>
+          <w:sz w:val="32"/>
+          <w:szCs w:val="32"/>
+          <w:lang w:val="en-US"/>
+        </w:rPr>
+        <w:t>pm</w:t>
+      </w:r>
+    </w:p>
+    <w:p w14:noSpellErr="1">
+      <w:pPr>
+        <w:pStyle w:val="Normal"/>
+        <w:jc w:val="left"/>
+        <w:rPr>
+          <w:rFonts w:ascii="Calibri" w:hAnsi="Calibri" w:eastAsia="Calibri" w:cs="Calibri"/>
+          <w:b w:val="1"/>
+          <w:bCs w:val="1"/>
+          <w:noProof w:val="0"/>
+          <w:sz w:val="48"/>
+          <w:szCs w:val="48"/>
+          <w:lang w:val="en-US"/>
+        </w:rPr>
+      </w:pPr>
+    </w:p>
+    <w:p w14:noSpellErr="1">
+      <w:pPr>
+        <w:pStyle w:val="Normal"/>
+        <w:jc w:val="left"/>
+        <w:rPr>
+          <w:rFonts w:ascii="Calibri" w:hAnsi="Calibri" w:eastAsia="Calibri" w:cs="Calibri"/>
+          <w:b w:val="0"/>
+          <w:bCs w:val="0"/>
+          <w:noProof w:val="0"/>
+          <w:sz w:val="32"/>
+          <w:szCs w:val="32"/>
+          <w:lang w:val="en-US"/>
+        </w:rPr>
+      </w:pPr>
+    </w:p>
+    <w:p w14:noSpellErr="1">
+      <w:pPr>
+        <w:pStyle w:val="Normal"/>
+        <w:jc w:val="left"/>
+        <w:rPr>
+          <w:rFonts w:ascii="Calibri" w:hAnsi="Calibri" w:eastAsia="Calibri" w:cs="Calibri"/>
+          <w:b w:val="0"/>
+          <w:bCs w:val="0"/>
+          <w:noProof w:val="0"/>
+          <w:sz w:val="32"/>
+          <w:szCs w:val="32"/>
+          <w:lang w:val="en-US"/>
+        </w:rPr>
+      </w:pPr>
+    </w:p>
+    <w:p w14:noSpellErr="1">
+      <w:pPr>
+        <w:pStyle w:val="Normal"/>
+        <w:jc w:val="center"/>
+        <w:rPr>
+          <w:rFonts w:ascii="Calibri" w:hAnsi="Calibri" w:eastAsia="Calibri" w:cs="Calibri"/>
+          <w:b w:val="1"/>
+          <w:bCs w:val="1"/>
+          <w:noProof w:val="0"/>
+          <w:sz w:val="48"/>
+          <w:szCs w:val="48"/>
+          <w:u w:val="single"/>
+          <w:lang w:val="en-US"/>
+        </w:rPr>
+      </w:pPr>
+      <w:r>
+        <w:rPr>
+          <w:rFonts w:ascii="Calibri" w:hAnsi="Calibri" w:eastAsia="Calibri" w:cs="Calibri"/>
+          <w:b w:val="1"/>
+          <w:bCs w:val="1"/>
+          <w:noProof w:val="0"/>
+          <w:sz w:val="48"/>
+          <w:szCs w:val="48"/>
+          <w:u w:val="single"/>
+          <w:lang w:val="en-US"/>
+        </w:rPr>
+        <w:t>Analyze another string button doesn’t take you back to the first screen</w:t>
+      </w:r>
+    </w:p>
+    <w:p>
+      <w:pPr>
+        <w:pStyle w:val="ListParagraph"/>
+        <w:numPr>
+          <w:ilvl w:val="0"/>
+          <w:numId w:val="1"/>
+        </w:numPr>
+        <w:bidi w:val="0"/>
+        <w:spacing w:before="0" w:beforeAutospacing="off" w:after="0" w:afterAutospacing="off" w:line="259" w:lineRule="auto"/>
+        <w:ind w:left="720" w:right="0" w:hanging="360"/>
+        <w:jc w:val="left"/>
+        <w:rPr>
+          <w:noProof w:val="0"/>
+          <w:sz w:val="32"/>
+          <w:szCs w:val="32"/>
+          <w:lang w:val="en-US"/>
+        </w:rPr>
+      </w:pPr>
+      <w:r>
+        <w:rPr>
+          <w:rFonts w:ascii="Calibri" w:hAnsi="Calibri" w:eastAsia="Calibri" w:cs="Calibri"/>
+          <w:b w:val="1"/>
+          <w:bCs w:val="1"/>
+          <w:noProof w:val="0"/>
+          <w:sz w:val="32"/>
+          <w:szCs w:val="32"/>
+          <w:lang w:val="en-US"/>
+        </w:rPr>
+        <w:t>Issue:</w:t>
+      </w:r>
+      <w:r>
+        <w:rPr>
+          <w:rFonts w:ascii="Calibri" w:hAnsi="Calibri" w:eastAsia="Calibri" w:cs="Calibri"/>
+          <w:noProof w:val="0"/>
+          <w:sz w:val="32"/>
+          <w:szCs w:val="32"/>
+          <w:lang w:val="en-US"/>
+        </w:rPr>
+        <w:t xml:space="preserve"> Application </w:t>
+      </w:r>
+      <w:proofErr w:type="gramStart"/>
+      <w:r>
+        <w:rPr>
+          <w:rFonts w:ascii="Calibri" w:hAnsi="Calibri" w:eastAsia="Calibri" w:cs="Calibri"/>
+          <w:noProof w:val="0"/>
+          <w:sz w:val="32"/>
+          <w:szCs w:val="32"/>
+          <w:lang w:val="en-US"/>
+        </w:rPr>
+        <w:t>wont</w:t>
+      </w:r>
+      <w:proofErr w:type="gramEnd"/>
+      <w:r>
+        <w:rPr>
+          <w:rFonts w:ascii="Calibri" w:hAnsi="Calibri" w:eastAsia="Calibri" w:cs="Calibri"/>
+          <w:noProof w:val="0"/>
+          <w:sz w:val="32"/>
+          <w:szCs w:val="32"/>
+          <w:lang w:val="en-US"/>
+        </w:rPr>
+        <w:t xml:space="preserve"> navigate back to </w:t>
+      </w:r>
+      <w:proofErr w:type="spellStart"/>
+      <w:r>
+        <w:rPr>
+          <w:rFonts w:ascii="Calibri" w:hAnsi="Calibri" w:eastAsia="Calibri" w:cs="Calibri"/>
+          <w:noProof w:val="0"/>
+          <w:sz w:val="32"/>
+          <w:szCs w:val="32"/>
+          <w:lang w:val="en-US"/>
+        </w:rPr>
+        <w:t>InputActivity</w:t>
+      </w:r>
+      <w:proofErr w:type="spellEnd"/>
+      <w:r>
+        <w:rPr>
+          <w:rFonts w:ascii="Calibri" w:hAnsi="Calibri" w:eastAsia="Calibri" w:cs="Calibri"/>
+          <w:noProof w:val="0"/>
+          <w:sz w:val="32"/>
+          <w:szCs w:val="32"/>
+          <w:lang w:val="en-US"/>
+        </w:rPr>
+        <w:t xml:space="preserve"> when button is pressed</w:t>
+      </w:r>
+    </w:p>
+    <w:p>
+      <w:pPr>
+        <w:pStyle w:val="ListParagraph"/>
+        <w:numPr>
+          <w:ilvl w:val="0"/>
+          <w:numId w:val="1"/>
+        </w:numPr>
+        <w:jc w:val="left"/>
+        <w:rPr>
+          <w:noProof w:val="0"/>
+          <w:sz w:val="32"/>
+          <w:szCs w:val="32"/>
+          <w:lang w:val="en-US"/>
+        </w:rPr>
+      </w:pPr>
+      <w:r>
+        <w:rPr>
+          <w:rFonts w:ascii="Calibri" w:hAnsi="Calibri" w:eastAsia="Calibri" w:cs="Calibri"/>
+          <w:b w:val="1"/>
+          <w:bCs w:val="1"/>
+          <w:noProof w:val="0"/>
+          <w:sz w:val="32"/>
+          <w:szCs w:val="32"/>
+          <w:lang w:val="en-US"/>
+        </w:rPr>
+        <w:t xml:space="preserve">Repro steps: </w:t>
+      </w:r>
+      <w:r>
+        <w:rPr>
+          <w:rFonts w:ascii="Calibri" w:hAnsi="Calibri" w:eastAsia="Calibri" w:cs="Calibri"/>
+          <w:b w:val="0"/>
+          <w:bCs w:val="0"/>
+          <w:noProof w:val="0"/>
+          <w:sz w:val="32"/>
+          <w:szCs w:val="32"/>
+          <w:lang w:val="en-US"/>
+        </w:rPr>
+        <w:t xml:space="preserve">There was no </w:t>
+      </w:r>
+      <w:proofErr w:type="spellStart"/>
+      <w:r>
+        <w:rPr>
+          <w:rFonts w:ascii="Calibri" w:hAnsi="Calibri" w:eastAsia="Calibri" w:cs="Calibri"/>
+          <w:b w:val="0"/>
+          <w:bCs w:val="0"/>
+          <w:noProof w:val="0"/>
+          <w:sz w:val="32"/>
+          <w:szCs w:val="32"/>
+          <w:lang w:val="en-US"/>
+        </w:rPr>
+        <w:t>onClickListener</w:t>
+      </w:r>
+      <w:proofErr w:type="spellEnd"/>
+      <w:r>
+        <w:rPr>
+          <w:rFonts w:ascii="Calibri" w:hAnsi="Calibri" w:eastAsia="Calibri" w:cs="Calibri"/>
+          <w:b w:val="0"/>
+          <w:bCs w:val="0"/>
+          <w:noProof w:val="0"/>
+          <w:sz w:val="32"/>
+          <w:szCs w:val="32"/>
+          <w:lang w:val="en-US"/>
+        </w:rPr>
+        <w:t xml:space="preserve">() or Intent in the </w:t>
+      </w:r>
+      <w:proofErr w:type="spellStart"/>
+      <w:r>
+        <w:rPr>
+          <w:rFonts w:ascii="Calibri" w:hAnsi="Calibri" w:eastAsia="Calibri" w:cs="Calibri"/>
+          <w:b w:val="0"/>
+          <w:bCs w:val="0"/>
+          <w:noProof w:val="0"/>
+          <w:sz w:val="32"/>
+          <w:szCs w:val="32"/>
+          <w:lang w:val="en-US"/>
+        </w:rPr>
+        <w:t>AnlyzerActivity</w:t>
+      </w:r>
+      <w:proofErr w:type="spellEnd"/>
+      <w:r>
+        <w:rPr>
+          <w:rFonts w:ascii="Calibri" w:hAnsi="Calibri" w:eastAsia="Calibri" w:cs="Calibri"/>
+          <w:b w:val="0"/>
+          <w:bCs w:val="0"/>
+          <w:noProof w:val="0"/>
+          <w:sz w:val="32"/>
+          <w:szCs w:val="32"/>
+          <w:lang w:val="en-US"/>
+        </w:rPr>
+        <w:t xml:space="preserve"> for the event to take place</w:t>
+      </w:r>
+    </w:p>
+    <w:p>
+      <w:pPr>
+        <w:pStyle w:val="ListParagraph"/>
+        <w:numPr>
+          <w:ilvl w:val="0"/>
+          <w:numId w:val="1"/>
+        </w:numPr>
+        <w:jc w:val="left"/>
+        <w:rPr>
+          <w:noProof w:val="0"/>
+          <w:sz w:val="32"/>
+          <w:szCs w:val="32"/>
+          <w:lang w:val="en-US"/>
+        </w:rPr>
+      </w:pPr>
+      <w:r>
+        <w:rPr>
+          <w:rFonts w:ascii="Calibri" w:hAnsi="Calibri" w:eastAsia="Calibri" w:cs="Calibri"/>
+          <w:b w:val="1"/>
+          <w:bCs w:val="1"/>
+          <w:noProof w:val="0"/>
+          <w:sz w:val="32"/>
+          <w:szCs w:val="32"/>
+          <w:lang w:val="en-US"/>
+        </w:rPr>
+        <w:t xml:space="preserve">System information (What could you reproduce it on): </w:t>
+      </w:r>
+      <w:r>
+        <w:rPr>
+          <w:rFonts w:ascii="Calibri" w:hAnsi="Calibri" w:eastAsia="Calibri" w:cs="Calibri"/>
+          <w:b w:val="0"/>
+          <w:bCs w:val="0"/>
+          <w:noProof w:val="0"/>
+          <w:sz w:val="32"/>
+          <w:szCs w:val="32"/>
+          <w:lang w:val="en-US"/>
+        </w:rPr>
+        <w:t>I</w:t>
+      </w:r>
+      <w:r>
+        <w:rPr>
+          <w:rFonts w:ascii="Calibri" w:hAnsi="Calibri" w:eastAsia="Calibri" w:cs="Calibri"/>
+          <w:b w:val="0"/>
+          <w:bCs w:val="0"/>
+          <w:noProof w:val="0"/>
+          <w:sz w:val="32"/>
+          <w:szCs w:val="32"/>
+          <w:lang w:val="en-US"/>
+        </w:rPr>
+        <w:t xml:space="preserve"> </w:t>
+      </w:r>
+      <w:r>
+        <w:rPr>
+          <w:rFonts w:ascii="Calibri" w:hAnsi="Calibri" w:eastAsia="Calibri" w:cs="Calibri"/>
+          <w:b w:val="0"/>
+          <w:bCs w:val="0"/>
+          <w:noProof w:val="0"/>
+          <w:sz w:val="32"/>
+          <w:szCs w:val="32"/>
+          <w:lang w:val="en-US"/>
+        </w:rPr>
+        <w:t>reproduced</w:t>
+      </w:r>
+      <w:r>
+        <w:rPr>
+          <w:rFonts w:ascii="Calibri" w:hAnsi="Calibri" w:eastAsia="Calibri" w:cs="Calibri"/>
+          <w:b w:val="0"/>
+          <w:bCs w:val="0"/>
+          <w:noProof w:val="0"/>
+          <w:sz w:val="32"/>
+          <w:szCs w:val="32"/>
+          <w:lang w:val="en-US"/>
+        </w:rPr>
+        <w:t xml:space="preserve"> the </w:t>
+      </w:r>
+      <w:proofErr w:type="spellStart"/>
+      <w:r>
+        <w:rPr>
+          <w:rFonts w:ascii="Calibri" w:hAnsi="Calibri" w:eastAsia="Calibri" w:cs="Calibri"/>
+          <w:b w:val="0"/>
+          <w:bCs w:val="0"/>
+          <w:noProof w:val="0"/>
+          <w:sz w:val="32"/>
+          <w:szCs w:val="32"/>
+          <w:lang w:val="en-US"/>
+        </w:rPr>
+        <w:t>the</w:t>
+      </w:r>
+      <w:proofErr w:type="spellEnd"/>
+      <w:r>
+        <w:rPr>
+          <w:rFonts w:ascii="Calibri" w:hAnsi="Calibri" w:eastAsia="Calibri" w:cs="Calibri"/>
+          <w:b w:val="0"/>
+          <w:bCs w:val="0"/>
+          <w:noProof w:val="0"/>
+          <w:sz w:val="32"/>
+          <w:szCs w:val="32"/>
+          <w:lang w:val="en-US"/>
+        </w:rPr>
+        <w:t xml:space="preserve"> bug by </w:t>
+      </w:r>
+      <w:r>
+        <w:rPr>
+          <w:rFonts w:ascii="Calibri" w:hAnsi="Calibri" w:eastAsia="Calibri" w:cs="Calibri"/>
+          <w:b w:val="0"/>
+          <w:bCs w:val="0"/>
+          <w:noProof w:val="0"/>
+          <w:sz w:val="32"/>
+          <w:szCs w:val="32"/>
+          <w:lang w:val="en-US"/>
+        </w:rPr>
+        <w:t>implementing</w:t>
+      </w:r>
+      <w:r>
+        <w:rPr>
+          <w:rFonts w:ascii="Calibri" w:hAnsi="Calibri" w:eastAsia="Calibri" w:cs="Calibri"/>
+          <w:b w:val="0"/>
+          <w:bCs w:val="0"/>
+          <w:noProof w:val="0"/>
+          <w:sz w:val="32"/>
+          <w:szCs w:val="32"/>
+          <w:lang w:val="en-US"/>
+        </w:rPr>
+        <w:t xml:space="preserve"> a </w:t>
+      </w:r>
+      <w:proofErr w:type="spellStart"/>
+      <w:r>
+        <w:rPr>
+          <w:rFonts w:ascii="Calibri" w:hAnsi="Calibri" w:eastAsia="Calibri" w:cs="Calibri"/>
+          <w:b w:val="0"/>
+          <w:bCs w:val="0"/>
+          <w:noProof w:val="0"/>
+          <w:sz w:val="32"/>
+          <w:szCs w:val="32"/>
+          <w:lang w:val="en-US"/>
+        </w:rPr>
+        <w:t>onClickListener</w:t>
+      </w:r>
+      <w:proofErr w:type="spellEnd"/>
+      <w:r>
+        <w:rPr>
+          <w:rFonts w:ascii="Calibri" w:hAnsi="Calibri" w:eastAsia="Calibri" w:cs="Calibri"/>
+          <w:b w:val="0"/>
+          <w:bCs w:val="0"/>
+          <w:noProof w:val="0"/>
+          <w:sz w:val="32"/>
+          <w:szCs w:val="32"/>
+          <w:lang w:val="en-US"/>
+        </w:rPr>
+        <w:t xml:space="preserve">() and using an Intent to navigate back to the </w:t>
+      </w:r>
+      <w:proofErr w:type="spellStart"/>
+      <w:r>
+        <w:rPr>
+          <w:rFonts w:ascii="Calibri" w:hAnsi="Calibri" w:eastAsia="Calibri" w:cs="Calibri"/>
+          <w:b w:val="0"/>
+          <w:bCs w:val="0"/>
+          <w:noProof w:val="0"/>
+          <w:sz w:val="32"/>
+          <w:szCs w:val="32"/>
+          <w:lang w:val="en-US"/>
+        </w:rPr>
+        <w:t>InputActivity.class</w:t>
+      </w:r>
+      <w:proofErr w:type="spellEnd"/>
+    </w:p>
+    <w:p>
+      <w:pPr>
+        <w:pStyle w:val="ListParagraph"/>
+        <w:numPr>
+          <w:ilvl w:val="0"/>
+          <w:numId w:val="1"/>
+        </w:numPr>
+        <w:jc w:val="left"/>
+        <w:rPr>
+          <w:noProof w:val="0"/>
+          <w:sz w:val="32"/>
+          <w:szCs w:val="32"/>
+          <w:lang w:val="en-US"/>
+        </w:rPr>
+      </w:pPr>
+      <w:r>
+        <w:rPr>
+          <w:rFonts w:ascii="Calibri" w:hAnsi="Calibri" w:eastAsia="Calibri" w:cs="Calibri"/>
+          <w:b w:val="1"/>
+          <w:bCs w:val="1"/>
+          <w:noProof w:val="0"/>
+          <w:sz w:val="32"/>
+          <w:szCs w:val="32"/>
+          <w:lang w:val="en-US"/>
+        </w:rPr>
+        <w:t xml:space="preserve">Location of bug in the code: </w:t>
+      </w:r>
+      <w:r>
+        <w:rPr>
+          <w:rFonts w:ascii="Calibri" w:hAnsi="Calibri" w:eastAsia="Calibri" w:cs="Calibri"/>
+          <w:b w:val="0"/>
+          <w:bCs w:val="0"/>
+          <w:noProof w:val="0"/>
+          <w:sz w:val="32"/>
+          <w:szCs w:val="32"/>
+          <w:lang w:val="en-US"/>
+        </w:rPr>
+        <w:t xml:space="preserve">Bug was found in </w:t>
+      </w:r>
+      <w:r>
+        <w:rPr>
+          <w:rFonts w:ascii="Calibri" w:hAnsi="Calibri" w:eastAsia="Calibri" w:cs="Calibri"/>
+          <w:b w:val="0"/>
+          <w:bCs w:val="0"/>
+          <w:noProof w:val="0"/>
+          <w:sz w:val="32"/>
+          <w:szCs w:val="32"/>
+          <w:lang w:val="en-US"/>
+        </w:rPr>
+        <w:t xml:space="preserve">the </w:t>
+      </w:r>
+      <w:proofErr w:type="spellStart"/>
+      <w:r>
+        <w:rPr>
+          <w:rFonts w:ascii="Calibri" w:hAnsi="Calibri" w:eastAsia="Calibri" w:cs="Calibri"/>
+          <w:b w:val="0"/>
+          <w:bCs w:val="0"/>
+          <w:noProof w:val="0"/>
+          <w:sz w:val="32"/>
+          <w:szCs w:val="32"/>
+          <w:lang w:val="en-US"/>
+        </w:rPr>
+        <w:t>AnalyzerActivity.class</w:t>
+      </w:r>
+      <w:proofErr w:type="spellEnd"/>
+      <w:r>
+        <w:rPr>
+          <w:rFonts w:ascii="Calibri" w:hAnsi="Calibri" w:eastAsia="Calibri" w:cs="Calibri"/>
+          <w:b w:val="0"/>
+          <w:bCs w:val="0"/>
+          <w:noProof w:val="0"/>
+          <w:sz w:val="32"/>
+          <w:szCs w:val="32"/>
+          <w:lang w:val="en-US"/>
+        </w:rPr>
+        <w:t xml:space="preserve"> file</w:t>
+      </w:r>
+    </w:p>
+    <w:p w14:noSpellErr="1">
+      <w:pPr>
+        <w:pStyle w:val="ListParagraph"/>
+        <w:numPr>
+          <w:ilvl w:val="1"/>
+          <w:numId w:val="2"/>
+        </w:numPr>
+        <w:jc w:val="left"/>
+        <w:rPr>
+          <w:noProof w:val="0"/>
+          <w:sz w:val="32"/>
+          <w:szCs w:val="32"/>
+          <w:lang w:val="en-US"/>
+        </w:rPr>
+      </w:pPr>
+      <w:r>
+        <w:rPr>
+          <w:rFonts w:ascii="Calibri" w:hAnsi="Calibri" w:eastAsia="Calibri" w:cs="Calibri"/>
+          <w:b w:val="1"/>
+          <w:bCs w:val="1"/>
+          <w:noProof w:val="0"/>
+          <w:sz w:val="32"/>
+          <w:szCs w:val="32"/>
+          <w:lang w:val="en-US"/>
+        </w:rPr>
+        <w:t xml:space="preserve">What is the impact of changes to this file? Does changing this file break other </w:t>
+      </w:r>
+      <w:r>
+        <w:rPr>
+          <w:rFonts w:ascii="Calibri" w:hAnsi="Calibri" w:eastAsia="Calibri" w:cs="Calibri"/>
+          <w:b w:val="1"/>
+          <w:bCs w:val="1"/>
+          <w:noProof w:val="0"/>
+          <w:sz w:val="32"/>
+          <w:szCs w:val="32"/>
+          <w:lang w:val="en-US"/>
+        </w:rPr>
+        <w:t>ones?</w:t>
+      </w:r>
+      <w:r>
+        <w:rPr>
+          <w:rFonts w:ascii="Calibri" w:hAnsi="Calibri" w:eastAsia="Calibri" w:cs="Calibri"/>
+          <w:b w:val="1"/>
+          <w:bCs w:val="1"/>
+          <w:noProof w:val="0"/>
+          <w:sz w:val="32"/>
+          <w:szCs w:val="32"/>
+          <w:lang w:val="en-US"/>
+        </w:rPr>
+        <w:t xml:space="preserve"> </w:t>
+      </w:r>
+      <w:r>
+        <w:rPr>
+          <w:rFonts w:ascii="Calibri" w:hAnsi="Calibri" w:eastAsia="Calibri" w:cs="Calibri"/>
+          <w:b w:val="0"/>
+          <w:bCs w:val="0"/>
+          <w:noProof w:val="0"/>
+          <w:sz w:val="32"/>
+          <w:szCs w:val="32"/>
+          <w:lang w:val="en-US"/>
+        </w:rPr>
+        <w:t>When implementing correctly nothing was broken</w:t>
+      </w:r>
+    </w:p>
+    <w:p w14:noSpellErr="1">
+      <w:pPr>
+        <w:pStyle w:val="ListParagraph"/>
+        <w:numPr>
+          <w:ilvl w:val="0"/>
+          <w:numId w:val="1"/>
+        </w:numPr>
+        <w:jc w:val="left"/>
+        <w:rPr>
+          <w:noProof w:val="0"/>
+          <w:sz w:val="32"/>
+          <w:szCs w:val="32"/>
+          <w:u w:val="single"/>
+          <w:lang w:val="en-US"/>
+        </w:rPr>
+      </w:pPr>
+      <w:r>
+        <w:rPr>
+          <w:rFonts w:ascii="Calibri" w:hAnsi="Calibri" w:eastAsia="Calibri" w:cs="Calibri"/>
+          <w:b w:val="1"/>
+          <w:bCs w:val="1"/>
+          <w:noProof w:val="0"/>
+          <w:sz w:val="32"/>
+          <w:szCs w:val="32"/>
+          <w:lang w:val="en-US"/>
+        </w:rPr>
+        <w:t>Date/Time of the fix &amp; commit link (example lin</w:t>
+      </w:r>
+      <w:r>
+        <w:rPr>
+          <w:rFonts w:ascii="Calibri" w:hAnsi="Calibri" w:eastAsia="Calibri" w:cs="Calibri"/>
+          <w:b w:val="1"/>
+          <w:bCs w:val="1"/>
+          <w:noProof w:val="0"/>
+          <w:sz w:val="32"/>
+          <w:szCs w:val="32"/>
+          <w:lang w:val="en-US"/>
+        </w:rPr>
+        <w:t xml:space="preserve">k: commit): </w:t>
+      </w:r>
+      <w:r>
+        <w:rPr>
+          <w:rFonts w:ascii="Calibri" w:hAnsi="Calibri" w:eastAsia="Calibri" w:cs="Calibri"/>
+          <w:b w:val="0"/>
+          <w:bCs w:val="0"/>
+          <w:noProof w:val="0"/>
+          <w:sz w:val="32"/>
+          <w:szCs w:val="32"/>
+          <w:lang w:val="en-US"/>
+        </w:rPr>
+        <w:t>Date/Time fix 10/2</w:t>
+      </w:r>
+      <w:r>
+        <w:rPr>
+          <w:rFonts w:ascii="Calibri" w:hAnsi="Calibri" w:eastAsia="Calibri" w:cs="Calibri"/>
+          <w:b w:val="0"/>
+          <w:bCs w:val="0"/>
+          <w:noProof w:val="0"/>
+          <w:sz w:val="32"/>
+          <w:szCs w:val="32"/>
+          <w:lang w:val="en-US"/>
+        </w:rPr>
+        <w:t>1</w:t>
+      </w:r>
+      <w:r>
+        <w:rPr>
+          <w:rFonts w:ascii="Calibri" w:hAnsi="Calibri" w:eastAsia="Calibri" w:cs="Calibri"/>
+          <w:b w:val="0"/>
+          <w:bCs w:val="0"/>
+          <w:noProof w:val="0"/>
+          <w:sz w:val="32"/>
+          <w:szCs w:val="32"/>
+          <w:lang w:val="en-US"/>
+        </w:rPr>
+        <w:t xml:space="preserve"> at </w:t>
+      </w:r>
+      <w:r>
+        <w:rPr>
+          <w:rFonts w:ascii="Calibri" w:hAnsi="Calibri" w:eastAsia="Calibri" w:cs="Calibri"/>
+          <w:b w:val="0"/>
+          <w:bCs w:val="0"/>
+          <w:noProof w:val="0"/>
+          <w:sz w:val="32"/>
+          <w:szCs w:val="32"/>
+          <w:lang w:val="en-US"/>
+        </w:rPr>
+        <w:t>7</w:t>
+      </w:r>
+      <w:r>
+        <w:rPr>
+          <w:rFonts w:ascii="Calibri" w:hAnsi="Calibri" w:eastAsia="Calibri" w:cs="Calibri"/>
+          <w:b w:val="0"/>
+          <w:bCs w:val="0"/>
+          <w:noProof w:val="0"/>
+          <w:sz w:val="32"/>
+          <w:szCs w:val="32"/>
+          <w:lang w:val="en-US"/>
+        </w:rPr>
+        <w:t>:</w:t>
+      </w:r>
+      <w:r>
+        <w:rPr>
+          <w:rFonts w:ascii="Calibri" w:hAnsi="Calibri" w:eastAsia="Calibri" w:cs="Calibri"/>
+          <w:b w:val="0"/>
+          <w:bCs w:val="0"/>
+          <w:noProof w:val="0"/>
+          <w:sz w:val="32"/>
+          <w:szCs w:val="32"/>
+          <w:lang w:val="en-US"/>
+        </w:rPr>
+        <w:t>34</w:t>
+      </w:r>
+      <w:r>
+        <w:rPr>
+          <w:rFonts w:ascii="Calibri" w:hAnsi="Calibri" w:eastAsia="Calibri" w:cs="Calibri"/>
+          <w:b w:val="0"/>
+          <w:bCs w:val="0"/>
+          <w:noProof w:val="0"/>
+          <w:sz w:val="32"/>
+          <w:szCs w:val="32"/>
+          <w:lang w:val="en-US"/>
+        </w:rPr>
+        <w:t>pm</w:t>
+      </w:r>
+    </w:p>
+    <w:p w14:noSpellErr="1">
+      <w:pPr>
+        <w:pStyle w:val="Normal"/>
+        <w:jc w:val="left"/>
+        <w:rPr>
+          <w:rFonts w:ascii="Calibri" w:hAnsi="Calibri" w:eastAsia="Calibri" w:cs="Calibri"/>
+          <w:b w:val="1"/>
+          <w:bCs w:val="1"/>
+          <w:noProof w:val="0"/>
+          <w:sz w:val="48"/>
+          <w:szCs w:val="48"/>
+          <w:lang w:val="en-US"/>
+        </w:rPr>
+      </w:pPr>
+    </w:p>
+    <w:p w14:noSpellErr="1">
+      <w:pPr>
+        <w:pStyle w:val="Normal"/>
+        <w:jc w:val="left"/>
+        <w:rPr>
+          <w:rFonts w:ascii="Calibri" w:hAnsi="Calibri" w:eastAsia="Calibri" w:cs="Calibri"/>
+          <w:b w:val="0"/>
+          <w:bCs w:val="0"/>
+          <w:noProof w:val="0"/>
+          <w:sz w:val="32"/>
+          <w:szCs w:val="32"/>
+          <w:lang w:val="en-US"/>
+        </w:rPr>
+      </w:pPr>
+    </w:p>
+    <w:p w14:noSpellErr="1">
+      <w:pPr>
+        <w:pStyle w:val="Normal"/>
+        <w:jc w:val="left"/>
+        <w:rPr>
+          <w:rFonts w:ascii="Calibri" w:hAnsi="Calibri" w:eastAsia="Calibri" w:cs="Calibri"/>
+          <w:b w:val="1"/>
+          <w:bCs w:val="1"/>
+          <w:noProof w:val="0"/>
+          <w:sz w:val="48"/>
+          <w:szCs w:val="48"/>
+          <w:lang w:val="en-US"/>
+        </w:rPr>
+      </w:pPr>
+    </w:p>
+    <w:p w14:noSpellErr="1">
+      <w:pPr>
+        <w:pStyle w:val="Normal"/>
+        <w:jc w:val="left"/>
+        <w:rPr>
+          <w:rFonts w:ascii="Calibri" w:hAnsi="Calibri" w:eastAsia="Calibri" w:cs="Calibri"/>
+          <w:b w:val="0"/>
+          <w:bCs w:val="0"/>
+          <w:noProof w:val="0"/>
+          <w:sz w:val="32"/>
+          <w:szCs w:val="32"/>
+          <w:lang w:val="en-US"/>
+        </w:rPr>
+      </w:pPr>
     </w:p>
     <w:p w14:noSpellErr="1">
       <w:pPr>

</xml_diff>